<commit_message>
nhan xuat Phuong phap de xuat.docx Red : should be deleted Blue : my opinions
</commit_message>
<xml_diff>
--- a/De Cuong/Phuong phap de xuat.docx
+++ b/De Cuong/Phuong phap de xuat.docx
@@ -68,6 +68,7 @@
           <w:szCs w:val="26"/>
         </w:rPr>
       </w:pPr>
+      <w:proofErr w:type="gramStart"/>
       <w:r>
         <w:rPr>
           <w:rFonts w:ascii="Times New Roman" w:hAnsi="Times New Roman" w:cs="Times New Roman"/>
@@ -82,7 +83,16 @@
           <w:sz w:val="26"/>
           <w:szCs w:val="26"/>
         </w:rPr>
-        <w:t>TIỀN XỬ LÝ POS TAGGER</w:t>
+        <w:t>TIỀN</w:t>
+      </w:r>
+      <w:proofErr w:type="gramEnd"/>
+      <w:r>
+        <w:rPr>
+          <w:rFonts w:ascii="Times New Roman" w:hAnsi="Times New Roman" w:cs="Times New Roman"/>
+          <w:sz w:val="26"/>
+          <w:szCs w:val="26"/>
+        </w:rPr>
+        <w:t xml:space="preserve"> XỬ LÝ POS TAGGER</w:t>
       </w:r>
     </w:p>
     <w:p>
@@ -151,6 +161,7 @@
           <w:szCs w:val="26"/>
         </w:rPr>
       </w:pPr>
+      <w:proofErr w:type="gramStart"/>
       <w:r>
         <w:rPr>
           <w:rFonts w:ascii="Times New Roman" w:hAnsi="Times New Roman" w:cs="Times New Roman"/>
@@ -173,7 +184,16 @@
           <w:sz w:val="26"/>
           <w:szCs w:val="26"/>
         </w:rPr>
-        <w:t>N DIỆN</w:t>
+        <w:t>N</w:t>
+      </w:r>
+      <w:proofErr w:type="gramEnd"/>
+      <w:r>
+        <w:rPr>
+          <w:rFonts w:ascii="Times New Roman" w:hAnsi="Times New Roman" w:cs="Times New Roman"/>
+          <w:sz w:val="26"/>
+          <w:szCs w:val="26"/>
+        </w:rPr>
+        <w:t xml:space="preserve"> DIỆN</w:t>
       </w:r>
       <w:r>
         <w:rPr>
@@ -250,6 +270,7 @@
           <w:szCs w:val="26"/>
         </w:rPr>
       </w:pPr>
+      <w:proofErr w:type="gramStart"/>
       <w:r>
         <w:rPr>
           <w:rFonts w:ascii="Times New Roman" w:hAnsi="Times New Roman" w:cs="Times New Roman"/>
@@ -264,17 +285,27 @@
           <w:sz w:val="26"/>
           <w:szCs w:val="26"/>
         </w:rPr>
-        <w:t>GOM THỰC THỂ</w:t>
-      </w:r>
-    </w:p>
-    <w:p>
-      <w:pPr>
-        <w:rPr>
-          <w:rFonts w:ascii="Times New Roman" w:hAnsi="Times New Roman" w:cs="Times New Roman"/>
-          <w:sz w:val="26"/>
-          <w:szCs w:val="26"/>
-        </w:rPr>
-      </w:pPr>
+        <w:t>GOM</w:t>
+      </w:r>
+      <w:proofErr w:type="gramEnd"/>
+      <w:r>
+        <w:rPr>
+          <w:rFonts w:ascii="Times New Roman" w:hAnsi="Times New Roman" w:cs="Times New Roman"/>
+          <w:sz w:val="26"/>
+          <w:szCs w:val="26"/>
+        </w:rPr>
+        <w:t xml:space="preserve"> THỰC THỂ</w:t>
+      </w:r>
+    </w:p>
+    <w:p>
+      <w:pPr>
+        <w:rPr>
+          <w:rFonts w:ascii="Times New Roman" w:hAnsi="Times New Roman" w:cs="Times New Roman"/>
+          <w:sz w:val="26"/>
+          <w:szCs w:val="26"/>
+        </w:rPr>
+      </w:pPr>
+      <w:proofErr w:type="gramStart"/>
       <w:r>
         <w:rPr>
           <w:rFonts w:ascii="Times New Roman" w:hAnsi="Times New Roman" w:cs="Times New Roman"/>
@@ -289,32 +320,59 @@
           <w:sz w:val="26"/>
           <w:szCs w:val="26"/>
         </w:rPr>
-        <w:t>NHẬN DẠNG QUAN HỆ ẨN</w:t>
-      </w:r>
-    </w:p>
-    <w:p>
-      <w:pPr>
-        <w:rPr>
-          <w:rFonts w:ascii="Times New Roman" w:hAnsi="Times New Roman" w:cs="Times New Roman"/>
-          <w:sz w:val="26"/>
-          <w:szCs w:val="26"/>
-        </w:rPr>
-      </w:pPr>
-      <w:r>
-        <w:rPr>
-          <w:rFonts w:ascii="Times New Roman" w:hAnsi="Times New Roman" w:cs="Times New Roman"/>
-          <w:sz w:val="26"/>
-          <w:szCs w:val="26"/>
-        </w:rPr>
-        <w:t>10.</w:t>
-      </w:r>
-      <w:r>
-        <w:rPr>
-          <w:rFonts w:ascii="Times New Roman" w:hAnsi="Times New Roman" w:cs="Times New Roman"/>
-          <w:sz w:val="26"/>
-          <w:szCs w:val="26"/>
-        </w:rPr>
-        <w:t>XÁC ĐỊNH LOẠI QUAN HỆ GIỮA CÁC THỰC THỂ</w:t>
+        <w:t>NHẬN</w:t>
+      </w:r>
+      <w:proofErr w:type="gramEnd"/>
+      <w:r>
+        <w:rPr>
+          <w:rFonts w:ascii="Times New Roman" w:hAnsi="Times New Roman" w:cs="Times New Roman"/>
+          <w:sz w:val="26"/>
+          <w:szCs w:val="26"/>
+        </w:rPr>
+        <w:t xml:space="preserve"> DẠNG QUAN HỆ ẨN</w:t>
+      </w:r>
+    </w:p>
+    <w:p>
+      <w:pPr>
+        <w:rPr>
+          <w:rFonts w:ascii="Times New Roman" w:hAnsi="Times New Roman" w:cs="Times New Roman"/>
+          <w:sz w:val="26"/>
+          <w:szCs w:val="26"/>
+        </w:rPr>
+      </w:pPr>
+      <w:r>
+        <w:rPr>
+          <w:rFonts w:ascii="Times New Roman" w:hAnsi="Times New Roman" w:cs="Times New Roman"/>
+          <w:sz w:val="26"/>
+          <w:szCs w:val="26"/>
+        </w:rPr>
+        <w:t>10</w:t>
+      </w:r>
+      <w:proofErr w:type="gramStart"/>
+      <w:r>
+        <w:rPr>
+          <w:rFonts w:ascii="Times New Roman" w:hAnsi="Times New Roman" w:cs="Times New Roman"/>
+          <w:sz w:val="26"/>
+          <w:szCs w:val="26"/>
+        </w:rPr>
+        <w:t>.</w:t>
+      </w:r>
+      <w:r>
+        <w:rPr>
+          <w:rFonts w:ascii="Times New Roman" w:hAnsi="Times New Roman" w:cs="Times New Roman"/>
+          <w:sz w:val="26"/>
+          <w:szCs w:val="26"/>
+        </w:rPr>
+        <w:t>XÁC</w:t>
+      </w:r>
+      <w:proofErr w:type="gramEnd"/>
+      <w:r>
+        <w:rPr>
+          <w:rFonts w:ascii="Times New Roman" w:hAnsi="Times New Roman" w:cs="Times New Roman"/>
+          <w:sz w:val="26"/>
+          <w:szCs w:val="26"/>
+        </w:rPr>
+        <w:t xml:space="preserve"> ĐỊNH LOẠI QUAN HỆ GIỮA CÁC THỰC THỂ</w:t>
       </w:r>
     </w:p>
     <w:p>
@@ -381,7 +439,16 @@
           <w:sz w:val="26"/>
           <w:szCs w:val="26"/>
         </w:rPr>
-        <w:t>13.</w:t>
+        <w:t>13</w:t>
+      </w:r>
+      <w:proofErr w:type="gramStart"/>
+      <w:r>
+        <w:rPr>
+          <w:rFonts w:ascii="Times New Roman" w:hAnsi="Times New Roman" w:cs="Times New Roman"/>
+          <w:sz w:val="26"/>
+          <w:szCs w:val="26"/>
+        </w:rPr>
+        <w:t>.</w:t>
       </w:r>
       <w:r>
         <w:rPr>
@@ -392,6 +459,7 @@
         </w:rPr>
         <w:t>RÚT</w:t>
       </w:r>
+      <w:proofErr w:type="gramEnd"/>
       <w:r>
         <w:rPr>
           <w:rFonts w:ascii="Times New Roman" w:hAnsi="Times New Roman" w:cs="Times New Roman"/>
@@ -410,6 +478,7 @@
           <w:szCs w:val="26"/>
         </w:rPr>
       </w:pPr>
+      <w:proofErr w:type="gramStart"/>
       <w:r>
         <w:rPr>
           <w:rFonts w:ascii="Times New Roman" w:hAnsi="Times New Roman" w:cs="Times New Roman"/>
@@ -426,24 +495,50 @@
           <w:sz w:val="26"/>
           <w:szCs w:val="26"/>
         </w:rPr>
-        <w:t>Nhận diện thực thể đặt tên</w:t>
-      </w:r>
-    </w:p>
-    <w:p>
-      <w:pPr>
-        <w:rPr>
-          <w:rFonts w:ascii="Times New Roman" w:hAnsi="Times New Roman" w:cs="Times New Roman"/>
-          <w:sz w:val="26"/>
-          <w:szCs w:val="26"/>
-        </w:rPr>
-      </w:pPr>
-      <w:r>
-        <w:rPr>
-          <w:rFonts w:ascii="Times New Roman" w:hAnsi="Times New Roman" w:cs="Times New Roman"/>
-          <w:sz w:val="26"/>
-          <w:szCs w:val="26"/>
-        </w:rPr>
-        <w:t>Theo ý kiến đề xuất của nhóm, trong câu, thực thể đặt tên là những từ được quy định bở</w:t>
+        <w:t>Nhận</w:t>
+      </w:r>
+      <w:proofErr w:type="gramEnd"/>
+      <w:r>
+        <w:rPr>
+          <w:rFonts w:ascii="Times New Roman" w:hAnsi="Times New Roman" w:cs="Times New Roman"/>
+          <w:b/>
+          <w:sz w:val="26"/>
+          <w:szCs w:val="26"/>
+        </w:rPr>
+        <w:t xml:space="preserve"> diện thực thể đặt tên</w:t>
+      </w:r>
+    </w:p>
+    <w:p>
+      <w:pPr>
+        <w:rPr>
+          <w:rFonts w:ascii="Times New Roman" w:hAnsi="Times New Roman" w:cs="Times New Roman"/>
+          <w:sz w:val="26"/>
+          <w:szCs w:val="26"/>
+        </w:rPr>
+      </w:pPr>
+      <w:r>
+        <w:rPr>
+          <w:rFonts w:ascii="Times New Roman" w:hAnsi="Times New Roman" w:cs="Times New Roman"/>
+          <w:sz w:val="26"/>
+          <w:szCs w:val="26"/>
+        </w:rPr>
+        <w:t xml:space="preserve">Theo ý kiến đề xuất của nhóm, trong câu, thực thể đặt tên là những từ được </w:t>
+      </w:r>
+      <w:r>
+        <w:rPr>
+          <w:rFonts w:ascii="Times New Roman" w:hAnsi="Times New Roman" w:cs="Times New Roman"/>
+          <w:sz w:val="26"/>
+          <w:szCs w:val="26"/>
+        </w:rPr>
+        <w:t xml:space="preserve">nhóm </w:t>
+      </w:r>
+      <w:r>
+        <w:rPr>
+          <w:rFonts w:ascii="Times New Roman" w:hAnsi="Times New Roman" w:cs="Times New Roman"/>
+          <w:sz w:val="26"/>
+          <w:szCs w:val="26"/>
+        </w:rPr>
+        <w:t>quy định bở</w:t>
       </w:r>
       <w:r>
         <w:rPr>
@@ -491,7 +586,25 @@
           <w:sz w:val="26"/>
           <w:szCs w:val="26"/>
         </w:rPr>
-        <w:t>Ví dụ: Mark Twain,John,…là những từ (cụm từ) dùng để xác định thực thể đặt tên.</w:t>
+        <w:t>Ví dụ: Mark Twain</w:t>
+      </w:r>
+      <w:proofErr w:type="gramStart"/>
+      <w:r>
+        <w:rPr>
+          <w:rFonts w:ascii="Times New Roman" w:hAnsi="Times New Roman" w:cs="Times New Roman"/>
+          <w:sz w:val="26"/>
+          <w:szCs w:val="26"/>
+        </w:rPr>
+        <w:t>,John</w:t>
+      </w:r>
+      <w:proofErr w:type="gramEnd"/>
+      <w:r>
+        <w:rPr>
+          <w:rFonts w:ascii="Times New Roman" w:hAnsi="Times New Roman" w:cs="Times New Roman"/>
+          <w:sz w:val="26"/>
+          <w:szCs w:val="26"/>
+        </w:rPr>
+        <w:t>,…là những từ (cụm từ) dùng để xác định thực thể đặt tên.</w:t>
       </w:r>
     </w:p>
     <w:p>
@@ -531,24 +644,47 @@
           <w:sz w:val="26"/>
           <w:szCs w:val="26"/>
         </w:rPr>
-        <w:t>Ví dụ: Who wrote “I am Sam”? Như vậy cụm “I am Sam” là một cụm từ dùng để xác định thực thể đặt tên.</w:t>
-      </w:r>
-    </w:p>
-    <w:p>
-      <w:pPr>
-        <w:rPr>
-          <w:rFonts w:ascii="Times New Roman" w:hAnsi="Times New Roman" w:cs="Times New Roman"/>
-          <w:sz w:val="26"/>
-          <w:szCs w:val="26"/>
-        </w:rPr>
-      </w:pPr>
-      <w:r>
-        <w:rPr>
-          <w:rFonts w:ascii="Times New Roman" w:hAnsi="Times New Roman" w:cs="Times New Roman"/>
-          <w:sz w:val="26"/>
-          <w:szCs w:val="26"/>
-        </w:rPr>
-        <w:t xml:space="preserve">Vì những câu hỏi chỉ tập trung vào những gì Ontology nên thực thể đặt tên được nhận dạng bằng cách truy xuất Ontology tương ứng để tìm lớp tương ứng. </w:t>
+        <w:t xml:space="preserve">Ví dụ: Who wrote “I am Sam”? </w:t>
+      </w:r>
+      <w:proofErr w:type="gramStart"/>
+      <w:r>
+        <w:rPr>
+          <w:rFonts w:ascii="Times New Roman" w:hAnsi="Times New Roman" w:cs="Times New Roman"/>
+          <w:sz w:val="26"/>
+          <w:szCs w:val="26"/>
+        </w:rPr>
+        <w:t>Như vậy cụm “I am Sam” là một cụm từ dùng để xác định thực thể đặt tên.</w:t>
+      </w:r>
+      <w:proofErr w:type="gramEnd"/>
+    </w:p>
+    <w:p>
+      <w:pPr>
+        <w:rPr>
+          <w:rFonts w:ascii="Times New Roman" w:hAnsi="Times New Roman" w:cs="Times New Roman"/>
+          <w:color w:val="FF0000"/>
+          <w:sz w:val="26"/>
+          <w:szCs w:val="26"/>
+        </w:rPr>
+      </w:pPr>
+      <w:proofErr w:type="gramStart"/>
+      <w:r>
+        <w:rPr>
+          <w:rFonts w:ascii="Times New Roman" w:hAnsi="Times New Roman" w:cs="Times New Roman"/>
+          <w:color w:val="FF0000"/>
+          <w:sz w:val="26"/>
+          <w:szCs w:val="26"/>
+        </w:rPr>
+        <w:t>Vì những câu hỏi chỉ tập trung vào những gì Ontology nên thực thể đặt tên được nhận dạng bằng cách truy xuất Ontology tương ứng để tìm lớp tương ứng.</w:t>
+      </w:r>
+      <w:proofErr w:type="gramEnd"/>
+      <w:r>
+        <w:rPr>
+          <w:rFonts w:ascii="Times New Roman" w:hAnsi="Times New Roman" w:cs="Times New Roman"/>
+          <w:color w:val="FF0000"/>
+          <w:sz w:val="26"/>
+          <w:szCs w:val="26"/>
+        </w:rPr>
+        <w:t xml:space="preserve"> </w:t>
       </w:r>
     </w:p>
     <w:p>
@@ -582,7 +718,35 @@
           <w:sz w:val="26"/>
           <w:szCs w:val="26"/>
         </w:rPr>
-        <w:t xml:space="preserve"> khi  truy xuất vào Ontology thì sẽ tìm thấy lớp tương ứng chứa nó là </w:t>
+        <w:t xml:space="preserve"> </w:t>
+      </w:r>
+      <w:proofErr w:type="gramStart"/>
+      <w:r>
+        <w:rPr>
+          <w:rFonts w:ascii="Times New Roman" w:hAnsi="Times New Roman" w:cs="Times New Roman"/>
+          <w:color w:val="FF0000"/>
+          <w:sz w:val="26"/>
+          <w:szCs w:val="26"/>
+        </w:rPr>
+        <w:t>khi  truy</w:t>
+      </w:r>
+      <w:proofErr w:type="gramEnd"/>
+      <w:r>
+        <w:rPr>
+          <w:rFonts w:ascii="Times New Roman" w:hAnsi="Times New Roman" w:cs="Times New Roman"/>
+          <w:color w:val="FF0000"/>
+          <w:sz w:val="26"/>
+          <w:szCs w:val="26"/>
+        </w:rPr>
+        <w:t xml:space="preserve"> xuất vào Ontology thì</w:t>
+      </w:r>
+      <w:r>
+        <w:rPr>
+          <w:rFonts w:ascii="Times New Roman" w:hAnsi="Times New Roman" w:cs="Times New Roman"/>
+          <w:sz w:val="26"/>
+          <w:szCs w:val="26"/>
+        </w:rPr>
+        <w:t xml:space="preserve"> sẽ tìm thấy lớp tương ứng chứa nó là </w:t>
       </w:r>
       <w:r>
         <w:rPr>
@@ -599,7 +763,16 @@
           <w:sz w:val="26"/>
           <w:szCs w:val="26"/>
         </w:rPr>
-        <w:t xml:space="preserve">. Như vậy phân lớp tương ứng của cụm từ </w:t>
+        <w:t xml:space="preserve">. </w:t>
+      </w:r>
+      <w:proofErr w:type="gramStart"/>
+      <w:r>
+        <w:rPr>
+          <w:rFonts w:ascii="Times New Roman" w:hAnsi="Times New Roman" w:cs="Times New Roman"/>
+          <w:sz w:val="26"/>
+          <w:szCs w:val="26"/>
+        </w:rPr>
+        <w:t xml:space="preserve">Như vậy phân lớp tương ứng của cụm từ </w:t>
       </w:r>
       <w:r>
         <w:rPr>
@@ -635,6 +808,7 @@
         </w:rPr>
         <w:t>.</w:t>
       </w:r>
+      <w:proofErr w:type="gramEnd"/>
     </w:p>
     <w:p>
       <w:pPr>
@@ -673,14 +847,231 @@
           <w:szCs w:val="26"/>
         </w:rPr>
       </w:pPr>
-      <w:r>
-        <w:rPr>
-          <w:rFonts w:ascii="Times New Roman" w:hAnsi="Times New Roman" w:cs="Times New Roman"/>
-          <w:sz w:val="26"/>
-          <w:szCs w:val="26"/>
-        </w:rPr>
-        <w:t>Xử lí Pos Tagger là quá trình xác định từ loại của một từ trong câu. Hiện nay, có các nhiều công cụ để giúp ta có thể xử lý Pos Tagger được đưa ra như GATE, OPENNLP… Mặc dù các công cụ đó đã và đang đáp ứng hầu như mọi dạng câu, tuy nhiên các công cụ đó chưa phải chính xác hoàn toàn. Điển hình: Các công cụ đó chưa có thể hiểu được những thực thể đặt tên là những cụm từ viết hoa liên tiếp hay những cụm từ trong dấu &lt;”&gt; hoặc &lt;’&gt; đã nêu mà thay vào là hiểu những từ riêng lẽ trong những cụm từ đó.  Như vậy nó đã giảm đi một phần độ chính xác trong hệ thống truy xuất Ontology.</w:t>
-      </w:r>
+      <w:proofErr w:type="gramStart"/>
+      <w:r>
+        <w:rPr>
+          <w:rFonts w:ascii="Times New Roman" w:hAnsi="Times New Roman" w:cs="Times New Roman"/>
+          <w:sz w:val="26"/>
+          <w:szCs w:val="26"/>
+        </w:rPr>
+        <w:t>Xử lí Pos Tagger là quá trình xác định từ loại của một từ trong câu.</w:t>
+      </w:r>
+      <w:proofErr w:type="gramEnd"/>
+      <w:r>
+        <w:rPr>
+          <w:rFonts w:ascii="Times New Roman" w:hAnsi="Times New Roman" w:cs="Times New Roman"/>
+          <w:sz w:val="26"/>
+          <w:szCs w:val="26"/>
+        </w:rPr>
+        <w:t xml:space="preserve"> Hiện nay, có các nhiều công cụ để giúp ta có thể xử lý Pos Tagger được đưa ra như GATE, </w:t>
+      </w:r>
+      <w:r>
+        <w:rPr>
+          <w:rFonts w:ascii="Times New Roman" w:hAnsi="Times New Roman" w:cs="Times New Roman"/>
+          <w:b/>
+          <w:color w:val="1F497D" w:themeColor="text2"/>
+          <w:sz w:val="26"/>
+          <w:szCs w:val="26"/>
+        </w:rPr>
+        <w:t>OPENNLP</w:t>
+      </w:r>
+      <w:r>
+        <w:rPr>
+          <w:rFonts w:ascii="Times New Roman" w:hAnsi="Times New Roman" w:cs="Times New Roman"/>
+          <w:color w:val="1F497D" w:themeColor="text2"/>
+          <w:sz w:val="26"/>
+          <w:szCs w:val="26"/>
+        </w:rPr>
+        <w:t xml:space="preserve"> </w:t>
+      </w:r>
+      <w:r>
+        <w:rPr>
+          <w:rFonts w:ascii="Times New Roman" w:hAnsi="Times New Roman" w:cs="Times New Roman"/>
+          <w:b/>
+          <w:color w:val="1F497D" w:themeColor="text2"/>
+          <w:sz w:val="26"/>
+          <w:szCs w:val="26"/>
+        </w:rPr>
+        <w:t>(cái này có POS Tagger ko Hưng?</w:t>
+      </w:r>
+      <w:proofErr w:type="gramStart"/>
+      <w:r>
+        <w:rPr>
+          <w:rFonts w:ascii="Times New Roman" w:hAnsi="Times New Roman" w:cs="Times New Roman"/>
+          <w:b/>
+          <w:color w:val="1F497D" w:themeColor="text2"/>
+          <w:sz w:val="26"/>
+          <w:szCs w:val="26"/>
+        </w:rPr>
+        <w:t xml:space="preserve">) </w:t>
+      </w:r>
+      <w:r>
+        <w:rPr>
+          <w:rFonts w:ascii="Times New Roman" w:hAnsi="Times New Roman" w:cs="Times New Roman"/>
+          <w:b/>
+          <w:color w:val="1F497D" w:themeColor="text2"/>
+          <w:sz w:val="26"/>
+          <w:szCs w:val="26"/>
+        </w:rPr>
+        <w:t>,</w:t>
+      </w:r>
+      <w:proofErr w:type="gramEnd"/>
+      <w:r>
+        <w:rPr>
+          <w:rFonts w:ascii="Times New Roman" w:hAnsi="Times New Roman" w:cs="Times New Roman"/>
+          <w:b/>
+          <w:color w:val="1F497D" w:themeColor="text2"/>
+          <w:sz w:val="26"/>
+          <w:szCs w:val="26"/>
+        </w:rPr>
+        <w:t>wordnet</w:t>
+      </w:r>
+      <w:r>
+        <w:rPr>
+          <w:rFonts w:ascii="Times New Roman" w:hAnsi="Times New Roman" w:cs="Times New Roman"/>
+          <w:color w:val="1F497D" w:themeColor="text2"/>
+          <w:sz w:val="26"/>
+          <w:szCs w:val="26"/>
+        </w:rPr>
+        <w:t xml:space="preserve"> </w:t>
+      </w:r>
+      <w:r>
+        <w:rPr>
+          <w:rFonts w:ascii="Times New Roman" w:hAnsi="Times New Roman" w:cs="Times New Roman"/>
+          <w:sz w:val="26"/>
+          <w:szCs w:val="26"/>
+        </w:rPr>
+        <w:t xml:space="preserve">… Mặc dù các công cụ đó đã và đang đáp ứng hầu như </w:t>
+      </w:r>
+      <w:r>
+        <w:rPr>
+          <w:rFonts w:ascii="Times New Roman" w:hAnsi="Times New Roman" w:cs="Times New Roman"/>
+          <w:color w:val="1F497D" w:themeColor="text2"/>
+          <w:sz w:val="26"/>
+          <w:szCs w:val="26"/>
+        </w:rPr>
+        <w:t>mọi dạng câu</w:t>
+      </w:r>
+      <w:r>
+        <w:rPr>
+          <w:rFonts w:ascii="Times New Roman" w:hAnsi="Times New Roman" w:cs="Times New Roman"/>
+          <w:color w:val="1F497D" w:themeColor="text2"/>
+          <w:sz w:val="26"/>
+          <w:szCs w:val="26"/>
+        </w:rPr>
+        <w:t xml:space="preserve"> </w:t>
+      </w:r>
+      <w:r>
+        <w:rPr>
+          <w:rFonts w:ascii="Times New Roman" w:hAnsi="Times New Roman" w:cs="Times New Roman"/>
+          <w:b/>
+          <w:color w:val="1F497D" w:themeColor="text2"/>
+          <w:sz w:val="26"/>
+          <w:szCs w:val="26"/>
+        </w:rPr>
+        <w:t>(dạng câu ở đây Hưng muốn đề cập là gì ?)</w:t>
+      </w:r>
+      <w:r>
+        <w:rPr>
+          <w:rFonts w:ascii="Times New Roman" w:hAnsi="Times New Roman" w:cs="Times New Roman"/>
+          <w:b/>
+          <w:sz w:val="26"/>
+          <w:szCs w:val="26"/>
+        </w:rPr>
+        <w:t>,</w:t>
+      </w:r>
+      <w:r>
+        <w:rPr>
+          <w:rFonts w:ascii="Times New Roman" w:hAnsi="Times New Roman" w:cs="Times New Roman"/>
+          <w:sz w:val="26"/>
+          <w:szCs w:val="26"/>
+        </w:rPr>
+        <w:t xml:space="preserve"> tuy nhiên các công cụ đó </w:t>
+      </w:r>
+      <w:r>
+        <w:rPr>
+          <w:rFonts w:ascii="Times New Roman" w:hAnsi="Times New Roman" w:cs="Times New Roman"/>
+          <w:b/>
+          <w:color w:val="1F497D" w:themeColor="text2"/>
+          <w:sz w:val="26"/>
+          <w:szCs w:val="26"/>
+        </w:rPr>
+        <w:t>chưa phải chính xác hoàn toàn</w:t>
+      </w:r>
+      <w:r>
+        <w:rPr>
+          <w:rFonts w:ascii="Times New Roman" w:hAnsi="Times New Roman" w:cs="Times New Roman"/>
+          <w:b/>
+          <w:color w:val="1F497D" w:themeColor="text2"/>
+          <w:sz w:val="26"/>
+          <w:szCs w:val="26"/>
+        </w:rPr>
+        <w:t>( có ai đánh giá như vậy ?)</w:t>
+      </w:r>
+      <w:r>
+        <w:rPr>
+          <w:rFonts w:ascii="Times New Roman" w:hAnsi="Times New Roman" w:cs="Times New Roman"/>
+          <w:b/>
+          <w:color w:val="1F497D" w:themeColor="text2"/>
+          <w:sz w:val="26"/>
+          <w:szCs w:val="26"/>
+        </w:rPr>
+        <w:t>.</w:t>
+      </w:r>
+      <w:r>
+        <w:rPr>
+          <w:rFonts w:ascii="Times New Roman" w:hAnsi="Times New Roman" w:cs="Times New Roman"/>
+          <w:sz w:val="26"/>
+          <w:szCs w:val="26"/>
+        </w:rPr>
+        <w:t xml:space="preserve"> </w:t>
+      </w:r>
+    </w:p>
+    <w:p>
+      <w:pPr>
+        <w:rPr>
+          <w:rFonts w:ascii="Times New Roman" w:hAnsi="Times New Roman" w:cs="Times New Roman"/>
+          <w:sz w:val="26"/>
+          <w:szCs w:val="26"/>
+        </w:rPr>
+      </w:pPr>
+      <w:proofErr w:type="gramStart"/>
+      <w:r>
+        <w:rPr>
+          <w:rFonts w:ascii="Times New Roman" w:hAnsi="Times New Roman" w:cs="Times New Roman"/>
+          <w:sz w:val="26"/>
+          <w:szCs w:val="26"/>
+        </w:rPr>
+        <w:t>Điển hình: Các công cụ đó chưa có thể hiểu được những thực thể đặt tên là những cụm từ viết hoa liên tiếp hay những cụm từ trong dấu &lt;”&gt; hoặc &lt;’&gt; đã nêu mà thay vào là hiểu những từ riêng lẽ trong những cụm từ đó.</w:t>
+      </w:r>
+      <w:proofErr w:type="gramEnd"/>
+      <w:r>
+        <w:rPr>
+          <w:rFonts w:ascii="Times New Roman" w:hAnsi="Times New Roman" w:cs="Times New Roman"/>
+          <w:sz w:val="26"/>
+          <w:szCs w:val="26"/>
+        </w:rPr>
+        <w:t xml:space="preserve">  </w:t>
+      </w:r>
+      <w:proofErr w:type="gramStart"/>
+      <w:r>
+        <w:rPr>
+          <w:rFonts w:ascii="Times New Roman" w:hAnsi="Times New Roman" w:cs="Times New Roman"/>
+          <w:color w:val="FF0000"/>
+          <w:sz w:val="26"/>
+          <w:szCs w:val="26"/>
+        </w:rPr>
+        <w:t>Như vậy nó đã giảm đi một phần độ chính xác trong hệ thống truy xuất Ontology</w:t>
+      </w:r>
+      <w:r>
+        <w:rPr>
+          <w:rFonts w:ascii="Times New Roman" w:hAnsi="Times New Roman" w:cs="Times New Roman"/>
+          <w:sz w:val="26"/>
+          <w:szCs w:val="26"/>
+        </w:rPr>
+        <w:t>.</w:t>
+      </w:r>
+      <w:proofErr w:type="gramEnd"/>
       <w:r>
         <w:rPr>
           <w:rFonts w:ascii="Times New Roman" w:hAnsi="Times New Roman" w:cs="Times New Roman"/>
@@ -720,7 +1111,34 @@
           <w:sz w:val="26"/>
           <w:szCs w:val="26"/>
         </w:rPr>
-        <w:t xml:space="preserve">Thay những cụm từ của những thực thể đặt tên đã xác định trước đó bằng một dãy các ký tự bắt đầu bằng chữ hoa tương ứng với mã số  kèm theo. Như vậy, các </w:t>
+        <w:t xml:space="preserve">Thay những cụm từ của những thực thể đặt tên đã xác định trước đó bằng một dãy các ký tự bắt đầu bằng chữ hoa tương ứng với mã </w:t>
+      </w:r>
+      <w:proofErr w:type="gramStart"/>
+      <w:r>
+        <w:rPr>
+          <w:rFonts w:ascii="Times New Roman" w:hAnsi="Times New Roman" w:cs="Times New Roman"/>
+          <w:sz w:val="26"/>
+          <w:szCs w:val="26"/>
+        </w:rPr>
+        <w:t>số  kèm</w:t>
+      </w:r>
+      <w:proofErr w:type="gramEnd"/>
+      <w:r>
+        <w:rPr>
+          <w:rFonts w:ascii="Times New Roman" w:hAnsi="Times New Roman" w:cs="Times New Roman"/>
+          <w:sz w:val="26"/>
+          <w:szCs w:val="26"/>
+        </w:rPr>
+        <w:t xml:space="preserve"> theo. </w:t>
+      </w:r>
+      <w:proofErr w:type="gramStart"/>
+      <w:r>
+        <w:rPr>
+          <w:rFonts w:ascii="Times New Roman" w:hAnsi="Times New Roman" w:cs="Times New Roman"/>
+          <w:sz w:val="26"/>
+          <w:szCs w:val="26"/>
+        </w:rPr>
+        <w:t xml:space="preserve">Như vậy, các </w:t>
       </w:r>
       <w:r>
         <w:rPr>
@@ -738,6 +1156,7 @@
         </w:rPr>
         <w:t xml:space="preserve"> Pos Tagger sẽ hiểu những cụm từ đó là các NNP.</w:t>
       </w:r>
+      <w:proofErr w:type="gramEnd"/>
     </w:p>
     <w:p>
       <w:pPr>
@@ -761,24 +1180,51 @@
           <w:sz w:val="26"/>
           <w:szCs w:val="26"/>
         </w:rPr>
-        <w:t>các thực thể đặt tên đó sẽ thay bằng công thức : NER+MÃ SỐ</w:t>
-      </w:r>
-    </w:p>
-    <w:p>
-      <w:pPr>
-        <w:rPr>
-          <w:rFonts w:ascii="Times New Roman" w:hAnsi="Times New Roman" w:cs="Times New Roman"/>
-          <w:sz w:val="26"/>
-          <w:szCs w:val="26"/>
-        </w:rPr>
-      </w:pPr>
-      <w:r>
-        <w:rPr>
-          <w:rFonts w:ascii="Times New Roman" w:hAnsi="Times New Roman" w:cs="Times New Roman"/>
-          <w:sz w:val="26"/>
-          <w:szCs w:val="26"/>
-        </w:rPr>
-        <w:t xml:space="preserve">Ví dụ: Với câu hỏi </w:t>
+        <w:t xml:space="preserve">các thực thể đặt tên đó sẽ thay bằng công </w:t>
+      </w:r>
+      <w:proofErr w:type="gramStart"/>
+      <w:r>
+        <w:rPr>
+          <w:rFonts w:ascii="Times New Roman" w:hAnsi="Times New Roman" w:cs="Times New Roman"/>
+          <w:sz w:val="26"/>
+          <w:szCs w:val="26"/>
+        </w:rPr>
+        <w:t>thức :</w:t>
+      </w:r>
+      <w:proofErr w:type="gramEnd"/>
+      <w:r>
+        <w:rPr>
+          <w:rFonts w:ascii="Times New Roman" w:hAnsi="Times New Roman" w:cs="Times New Roman"/>
+          <w:sz w:val="26"/>
+          <w:szCs w:val="26"/>
+        </w:rPr>
+        <w:t xml:space="preserve"> NER+MÃ SỐ</w:t>
+      </w:r>
+    </w:p>
+    <w:p>
+      <w:pPr>
+        <w:rPr>
+          <w:rFonts w:ascii="Times New Roman" w:hAnsi="Times New Roman" w:cs="Times New Roman"/>
+          <w:sz w:val="26"/>
+          <w:szCs w:val="26"/>
+        </w:rPr>
+      </w:pPr>
+      <w:r>
+        <w:rPr>
+          <w:rFonts w:ascii="Times New Roman" w:hAnsi="Times New Roman" w:cs="Times New Roman"/>
+          <w:sz w:val="26"/>
+          <w:szCs w:val="26"/>
+        </w:rPr>
+        <w:t xml:space="preserve">Ví dụ: Với câu </w:t>
+      </w:r>
+      <w:proofErr w:type="gramStart"/>
+      <w:r>
+        <w:rPr>
+          <w:rFonts w:ascii="Times New Roman" w:hAnsi="Times New Roman" w:cs="Times New Roman"/>
+          <w:sz w:val="26"/>
+          <w:szCs w:val="26"/>
+        </w:rPr>
+        <w:t xml:space="preserve">hỏi </w:t>
       </w:r>
       <w:r>
         <w:rPr>
@@ -794,7 +1240,16 @@
           <w:sz w:val="26"/>
           <w:szCs w:val="26"/>
         </w:rPr>
-        <w:t>Who wrote “I am Sam”, kết quả xử lí Pos Tagger như sau:</w:t>
+        <w:t>Who</w:t>
+      </w:r>
+      <w:proofErr w:type="gramEnd"/>
+      <w:r>
+        <w:rPr>
+          <w:rFonts w:ascii="Times New Roman" w:hAnsi="Times New Roman" w:cs="Times New Roman"/>
+          <w:sz w:val="26"/>
+          <w:szCs w:val="26"/>
+        </w:rPr>
+        <w:t xml:space="preserve"> wrote “I am Sam”, kết quả xử lí Pos Tagger như sau:</w:t>
       </w:r>
     </w:p>
     <w:p>
@@ -840,6 +1295,7 @@
         </w:rPr>
         <w:t xml:space="preserve"> </w:t>
       </w:r>
+      <w:proofErr w:type="gramStart"/>
       <w:r>
         <w:rPr>
           <w:rStyle w:val="label"/>
@@ -870,6 +1326,7 @@
         </w:rPr>
         <w:t>VBD</w:t>
       </w:r>
+      <w:proofErr w:type="gramEnd"/>
       <w:r>
         <w:rPr>
           <w:rStyle w:val="span"/>
@@ -1036,6 +1493,7 @@
           <w:szCs w:val="26"/>
         </w:rPr>
       </w:pPr>
+      <w:proofErr w:type="gramStart"/>
       <w:r>
         <w:rPr>
           <w:rStyle w:val="label"/>
@@ -1063,6 +1521,7 @@
         </w:rPr>
         <w:t>VBD</w:t>
       </w:r>
+      <w:proofErr w:type="gramEnd"/>
       <w:r>
         <w:rPr>
           <w:rStyle w:val="span"/>
@@ -1202,7 +1661,25 @@
           <w:sz w:val="26"/>
           <w:szCs w:val="26"/>
         </w:rPr>
-        <w:t xml:space="preserve">NNP:Danh từ viết hoa </w:t>
+        <w:t>NNP</w:t>
+      </w:r>
+      <w:proofErr w:type="gramStart"/>
+      <w:r>
+        <w:rPr>
+          <w:rFonts w:ascii="Times New Roman" w:hAnsi="Times New Roman" w:cs="Times New Roman"/>
+          <w:sz w:val="26"/>
+          <w:szCs w:val="26"/>
+        </w:rPr>
+        <w:t>:Danh</w:t>
+      </w:r>
+      <w:proofErr w:type="gramEnd"/>
+      <w:r>
+        <w:rPr>
+          <w:rFonts w:ascii="Times New Roman" w:hAnsi="Times New Roman" w:cs="Times New Roman"/>
+          <w:sz w:val="26"/>
+          <w:szCs w:val="26"/>
+        </w:rPr>
+        <w:t xml:space="preserve"> từ viết hoa </w:t>
       </w:r>
       <w:r>
         <w:rPr>
@@ -1236,6 +1713,71 @@
         <w:rPr>
           <w:rFonts w:ascii="Times New Roman" w:hAnsi="Times New Roman" w:cs="Times New Roman"/>
           <w:b/>
+          <w:color w:val="4F81BD" w:themeColor="accent1"/>
+          <w:sz w:val="26"/>
+          <w:szCs w:val="26"/>
+        </w:rPr>
+      </w:pPr>
+      <w:r>
+        <w:rPr>
+          <w:rFonts w:ascii="Times New Roman" w:hAnsi="Times New Roman" w:cs="Times New Roman"/>
+          <w:b/>
+          <w:color w:val="4F81BD" w:themeColor="accent1"/>
+          <w:sz w:val="26"/>
+          <w:szCs w:val="26"/>
+        </w:rPr>
+        <w:t xml:space="preserve">=&gt; </w:t>
+      </w:r>
+      <w:proofErr w:type="gramStart"/>
+      <w:r>
+        <w:rPr>
+          <w:rFonts w:ascii="Times New Roman" w:hAnsi="Times New Roman" w:cs="Times New Roman"/>
+          <w:b/>
+          <w:color w:val="4F81BD" w:themeColor="accent1"/>
+          <w:sz w:val="26"/>
+          <w:szCs w:val="26"/>
+        </w:rPr>
+        <w:t>bước</w:t>
+      </w:r>
+      <w:proofErr w:type="gramEnd"/>
+      <w:r>
+        <w:rPr>
+          <w:rFonts w:ascii="Times New Roman" w:hAnsi="Times New Roman" w:cs="Times New Roman"/>
+          <w:b/>
+          <w:color w:val="4F81BD" w:themeColor="accent1"/>
+          <w:sz w:val="26"/>
+          <w:szCs w:val="26"/>
+        </w:rPr>
+        <w:t xml:space="preserve"> trên đã nhận diện thực thể đặt tên rồi thì ở bước này có cần thiết  gom các từ thuộc NNP lại không ? </w:t>
+      </w:r>
+      <w:proofErr w:type="gramStart"/>
+      <w:r>
+        <w:rPr>
+          <w:rFonts w:ascii="Times New Roman" w:hAnsi="Times New Roman" w:cs="Times New Roman"/>
+          <w:b/>
+          <w:color w:val="4F81BD" w:themeColor="accent1"/>
+          <w:sz w:val="26"/>
+          <w:szCs w:val="26"/>
+        </w:rPr>
+        <w:t>hoàng</w:t>
+      </w:r>
+      <w:proofErr w:type="gramEnd"/>
+      <w:r>
+        <w:rPr>
+          <w:rFonts w:ascii="Times New Roman" w:hAnsi="Times New Roman" w:cs="Times New Roman"/>
+          <w:b/>
+          <w:color w:val="4F81BD" w:themeColor="accent1"/>
+          <w:sz w:val="26"/>
+          <w:szCs w:val="26"/>
+        </w:rPr>
+        <w:t xml:space="preserve"> thấy bước này đơn giản chỉ cần nhận dạng từ loại thôi .</w:t>
+      </w:r>
+    </w:p>
+    <w:p>
+      <w:pPr>
+        <w:rPr>
+          <w:rFonts w:ascii="Times New Roman" w:hAnsi="Times New Roman" w:cs="Times New Roman"/>
+          <w:b/>
           <w:sz w:val="26"/>
           <w:szCs w:val="26"/>
         </w:rPr>
@@ -1267,14 +1809,35 @@
           <w:szCs w:val="26"/>
         </w:rPr>
       </w:pPr>
-      <w:r>
-        <w:rPr>
-          <w:rFonts w:ascii="Times New Roman" w:hAnsi="Times New Roman" w:cs="Times New Roman"/>
-          <w:sz w:val="26"/>
-          <w:szCs w:val="26"/>
-        </w:rPr>
-        <w:t>Việc xử lý Pos Tagger sẽ giúp ta dễ dàng xác định từ loại trong câu, từ đó dễ dàng ánh xạ với các bộ từ điển ngữ nghĩa như Wordnet. Hơn nữa nó còn giúp ta xác định các từ quan hệ và các từ mà sau này dùng để xác định thực thể chưa đặt tên.</w:t>
-      </w:r>
+      <w:proofErr w:type="gramStart"/>
+      <w:r>
+        <w:rPr>
+          <w:rFonts w:ascii="Times New Roman" w:hAnsi="Times New Roman" w:cs="Times New Roman"/>
+          <w:sz w:val="26"/>
+          <w:szCs w:val="26"/>
+        </w:rPr>
+        <w:lastRenderedPageBreak/>
+        <w:t>Việc xử lý Pos Tagger sẽ giúp ta dễ dàng xác định từ loại trong câu, từ đó dễ dàng ánh xạ với các bộ từ điển ngữ nghĩa như Wordnet.</w:t>
+      </w:r>
+      <w:proofErr w:type="gramEnd"/>
+      <w:r>
+        <w:rPr>
+          <w:rFonts w:ascii="Times New Roman" w:hAnsi="Times New Roman" w:cs="Times New Roman"/>
+          <w:sz w:val="26"/>
+          <w:szCs w:val="26"/>
+        </w:rPr>
+        <w:t xml:space="preserve"> </w:t>
+      </w:r>
+      <w:proofErr w:type="gramStart"/>
+      <w:r>
+        <w:rPr>
+          <w:rFonts w:ascii="Times New Roman" w:hAnsi="Times New Roman" w:cs="Times New Roman"/>
+          <w:sz w:val="26"/>
+          <w:szCs w:val="26"/>
+        </w:rPr>
+        <w:t>Hơn nữa nó còn giúp ta xác định các từ quan hệ và các từ mà sau này dùng để xác định thực thể chưa đặt tên.</w:t>
+      </w:r>
+      <w:proofErr w:type="gramEnd"/>
     </w:p>
     <w:p>
       <w:pPr>
@@ -1312,15 +1875,16 @@
           <w:szCs w:val="26"/>
         </w:rPr>
       </w:pPr>
-      <w:r>
-        <w:rPr>
-          <w:rFonts w:ascii="Times New Roman" w:hAnsi="Times New Roman" w:cs="Times New Roman"/>
-          <w:sz w:val="26"/>
-          <w:szCs w:val="26"/>
-        </w:rPr>
-        <w:lastRenderedPageBreak/>
+      <w:proofErr w:type="gramStart"/>
+      <w:r>
+        <w:rPr>
+          <w:rFonts w:ascii="Times New Roman" w:hAnsi="Times New Roman" w:cs="Times New Roman"/>
+          <w:sz w:val="26"/>
+          <w:szCs w:val="26"/>
+        </w:rPr>
         <w:t>Mặc dù đã tiền xử lí ở bước trên, tuy nhiên khi xác định động từ trong câu thì các kết quả ở trên vẫn chưa hề chính xác về mặt ngữ nghĩa của nó.</w:t>
       </w:r>
+      <w:proofErr w:type="gramEnd"/>
     </w:p>
     <w:p>
       <w:pPr>
@@ -1344,24 +1908,52 @@
           <w:sz w:val="26"/>
           <w:szCs w:val="26"/>
         </w:rPr>
-        <w:t>động từ thì kết quả cho ra lại là “look”. Điều này không thật sự chính xác.</w:t>
-      </w:r>
-    </w:p>
-    <w:p>
-      <w:pPr>
-        <w:rPr>
-          <w:rFonts w:ascii="Times New Roman" w:hAnsi="Times New Roman" w:cs="Times New Roman"/>
-          <w:sz w:val="26"/>
-          <w:szCs w:val="26"/>
-        </w:rPr>
-      </w:pPr>
-      <w:r>
-        <w:rPr>
-          <w:rFonts w:ascii="Times New Roman" w:hAnsi="Times New Roman" w:cs="Times New Roman"/>
-          <w:sz w:val="26"/>
-          <w:szCs w:val="26"/>
-        </w:rPr>
-        <w:t>Do vậy, nhóm đề xuất phương pháp tối ưu hóa danh sách Pos Tagger cùng với sự hỗ trợ của bộ từ điển Wordnet để xác định nghĩa của từ, với các bước sau:</w:t>
+        <w:t xml:space="preserve">động từ thì kết quả cho ra lại là “look”. </w:t>
+      </w:r>
+      <w:proofErr w:type="gramStart"/>
+      <w:r>
+        <w:rPr>
+          <w:rFonts w:ascii="Times New Roman" w:hAnsi="Times New Roman" w:cs="Times New Roman"/>
+          <w:sz w:val="26"/>
+          <w:szCs w:val="26"/>
+        </w:rPr>
+        <w:t>Điều này không thật sự chính xác.</w:t>
+      </w:r>
+      <w:proofErr w:type="gramEnd"/>
+    </w:p>
+    <w:p>
+      <w:pPr>
+        <w:rPr>
+          <w:rFonts w:ascii="Times New Roman" w:hAnsi="Times New Roman" w:cs="Times New Roman"/>
+          <w:sz w:val="26"/>
+          <w:szCs w:val="26"/>
+        </w:rPr>
+      </w:pPr>
+      <w:r>
+        <w:rPr>
+          <w:rFonts w:ascii="Times New Roman" w:hAnsi="Times New Roman" w:cs="Times New Roman"/>
+          <w:sz w:val="26"/>
+          <w:szCs w:val="26"/>
+        </w:rPr>
+        <w:t xml:space="preserve">Do vậy, nhóm đề xuất phương pháp tối ưu hóa danh sách Pos Tagger cùng với sự hỗ trợ của bộ từ điển Wordnet để xác định nghĩa của từ, </w:t>
+      </w:r>
+      <w:proofErr w:type="gramStart"/>
+      <w:r>
+        <w:rPr>
+          <w:rFonts w:ascii="Times New Roman" w:hAnsi="Times New Roman" w:cs="Times New Roman"/>
+          <w:sz w:val="26"/>
+          <w:szCs w:val="26"/>
+        </w:rPr>
+        <w:t>với</w:t>
+      </w:r>
+      <w:proofErr w:type="gramEnd"/>
+      <w:r>
+        <w:rPr>
+          <w:rFonts w:ascii="Times New Roman" w:hAnsi="Times New Roman" w:cs="Times New Roman"/>
+          <w:sz w:val="26"/>
+          <w:szCs w:val="26"/>
+        </w:rPr>
+        <w:t xml:space="preserve"> các bước sau:</w:t>
       </w:r>
     </w:p>
     <w:p>
@@ -1560,6 +2152,104 @@
         <w:rPr>
           <w:rFonts w:ascii="Times New Roman" w:hAnsi="Times New Roman" w:cs="Times New Roman"/>
           <w:b/>
+          <w:color w:val="4F81BD" w:themeColor="accent1"/>
+          <w:sz w:val="26"/>
+          <w:szCs w:val="26"/>
+        </w:rPr>
+      </w:pPr>
+      <w:r>
+        <w:rPr>
+          <w:rFonts w:ascii="Times New Roman" w:hAnsi="Times New Roman" w:cs="Times New Roman"/>
+          <w:b/>
+          <w:color w:val="4F81BD" w:themeColor="accent1"/>
+          <w:sz w:val="26"/>
+          <w:szCs w:val="26"/>
+        </w:rPr>
+        <w:t xml:space="preserve">=&gt; </w:t>
+      </w:r>
+      <w:proofErr w:type="gramStart"/>
+      <w:r>
+        <w:rPr>
+          <w:rFonts w:ascii="Times New Roman" w:hAnsi="Times New Roman" w:cs="Times New Roman"/>
+          <w:b/>
+          <w:color w:val="4F81BD" w:themeColor="accent1"/>
+          <w:sz w:val="26"/>
+          <w:szCs w:val="26"/>
+        </w:rPr>
+        <w:t>bước</w:t>
+      </w:r>
+      <w:proofErr w:type="gramEnd"/>
+      <w:r>
+        <w:rPr>
+          <w:rFonts w:ascii="Times New Roman" w:hAnsi="Times New Roman" w:cs="Times New Roman"/>
+          <w:b/>
+          <w:color w:val="4F81BD" w:themeColor="accent1"/>
+          <w:sz w:val="26"/>
+          <w:szCs w:val="26"/>
+        </w:rPr>
+        <w:t xml:space="preserve"> này có lý , nhưng với CSDL mới là MySQL thì chắc ko cần xét tới . </w:t>
+      </w:r>
+      <w:proofErr w:type="gramStart"/>
+      <w:r>
+        <w:rPr>
+          <w:rFonts w:ascii="Times New Roman" w:hAnsi="Times New Roman" w:cs="Times New Roman"/>
+          <w:b/>
+          <w:color w:val="4F81BD" w:themeColor="accent1"/>
+          <w:sz w:val="26"/>
+          <w:szCs w:val="26"/>
+        </w:rPr>
+        <w:t>hoặc</w:t>
+      </w:r>
+      <w:proofErr w:type="gramEnd"/>
+      <w:r>
+        <w:rPr>
+          <w:rFonts w:ascii="Times New Roman" w:hAnsi="Times New Roman" w:cs="Times New Roman"/>
+          <w:b/>
+          <w:color w:val="4F81BD" w:themeColor="accent1"/>
+          <w:sz w:val="26"/>
+          <w:szCs w:val="26"/>
+        </w:rPr>
+        <w:t xml:space="preserve"> liệt kê một danh sách các từ quan hệ .</w:t>
+      </w:r>
+    </w:p>
+    <w:p>
+      <w:pPr>
+        <w:rPr>
+          <w:rFonts w:ascii="Times New Roman" w:hAnsi="Times New Roman" w:cs="Times New Roman"/>
+          <w:b/>
+          <w:color w:val="4F81BD" w:themeColor="accent1"/>
+          <w:sz w:val="26"/>
+          <w:szCs w:val="26"/>
+        </w:rPr>
+      </w:pPr>
+      <w:proofErr w:type="gramStart"/>
+      <w:r>
+        <w:rPr>
+          <w:rFonts w:ascii="Times New Roman" w:hAnsi="Times New Roman" w:cs="Times New Roman"/>
+          <w:b/>
+          <w:color w:val="4F81BD" w:themeColor="accent1"/>
+          <w:sz w:val="26"/>
+          <w:szCs w:val="26"/>
+        </w:rPr>
+        <w:t>Vd :</w:t>
+      </w:r>
+      <w:proofErr w:type="gramEnd"/>
+      <w:r>
+        <w:rPr>
+          <w:rFonts w:ascii="Times New Roman" w:hAnsi="Times New Roman" w:cs="Times New Roman"/>
+          <w:b/>
+          <w:color w:val="4F81BD" w:themeColor="accent1"/>
+          <w:sz w:val="26"/>
+          <w:szCs w:val="26"/>
+        </w:rPr>
+        <w:t xml:space="preserve"> write, look up ,is author of , related to,….</w:t>
+      </w:r>
+    </w:p>
+    <w:p>
+      <w:pPr>
+        <w:rPr>
+          <w:rFonts w:ascii="Times New Roman" w:hAnsi="Times New Roman" w:cs="Times New Roman"/>
+          <w:b/>
           <w:sz w:val="26"/>
           <w:szCs w:val="26"/>
         </w:rPr>
@@ -1588,17 +2278,30 @@
         <w:ind w:left="360"/>
         <w:rPr>
           <w:rFonts w:ascii="Times New Roman" w:hAnsi="Times New Roman" w:cs="Times New Roman"/>
-          <w:sz w:val="26"/>
-          <w:szCs w:val="26"/>
-        </w:rPr>
-      </w:pPr>
-      <w:r>
-        <w:rPr>
-          <w:rFonts w:ascii="Times New Roman" w:hAnsi="Times New Roman" w:cs="Times New Roman"/>
-          <w:sz w:val="26"/>
-          <w:szCs w:val="26"/>
-        </w:rPr>
-        <w:t xml:space="preserve">Việc nhận dạng thực thể chưa đặt tên sẽ giúp ta tìm ra được thực thể mà Ontology đã tồn tại gần hoặc cùng nghĩa nhưng khác từ. Ví dụ </w:t>
+          <w:color w:val="FF0000"/>
+          <w:sz w:val="26"/>
+          <w:szCs w:val="26"/>
+        </w:rPr>
+      </w:pPr>
+      <w:proofErr w:type="gramStart"/>
+      <w:r>
+        <w:rPr>
+          <w:rFonts w:ascii="Times New Roman" w:hAnsi="Times New Roman" w:cs="Times New Roman"/>
+          <w:color w:val="FF0000"/>
+          <w:sz w:val="26"/>
+          <w:szCs w:val="26"/>
+        </w:rPr>
+        <w:t>Việc nhận dạng thực thể chưa đặt tên sẽ giúp ta tìm ra được thực thể mà Ontology đã tồn tại gần hoặc cùng nghĩa nhưng khác từ.</w:t>
+      </w:r>
+      <w:proofErr w:type="gramEnd"/>
+      <w:r>
+        <w:rPr>
+          <w:rFonts w:ascii="Times New Roman" w:hAnsi="Times New Roman" w:cs="Times New Roman"/>
+          <w:color w:val="FF0000"/>
+          <w:sz w:val="26"/>
+          <w:szCs w:val="26"/>
+        </w:rPr>
+        <w:t xml:space="preserve"> Ví dụ </w:t>
       </w:r>
     </w:p>
     <w:p>
@@ -1616,8 +2319,36 @@
           <w:sz w:val="26"/>
           <w:szCs w:val="26"/>
         </w:rPr>
-        <w:t>Từ “writer” sẽ đồng nghĩa với từ “author” . Nếu như không nhận dạng thì ta sẽ không trả lời được những câu hỏi liên quan đến writer.</w:t>
-      </w:r>
+        <w:t>Từ “writer” sẽ đồng nghĩa với từ “author</w:t>
+      </w:r>
+      <w:proofErr w:type="gramStart"/>
+      <w:r>
+        <w:rPr>
+          <w:rFonts w:ascii="Times New Roman" w:hAnsi="Times New Roman" w:cs="Times New Roman"/>
+          <w:sz w:val="26"/>
+          <w:szCs w:val="26"/>
+        </w:rPr>
+        <w:t>” .</w:t>
+      </w:r>
+      <w:proofErr w:type="gramEnd"/>
+      <w:r>
+        <w:rPr>
+          <w:rFonts w:ascii="Times New Roman" w:hAnsi="Times New Roman" w:cs="Times New Roman"/>
+          <w:sz w:val="26"/>
+          <w:szCs w:val="26"/>
+        </w:rPr>
+        <w:t xml:space="preserve"> </w:t>
+      </w:r>
+      <w:proofErr w:type="gramStart"/>
+      <w:r>
+        <w:rPr>
+          <w:rFonts w:ascii="Times New Roman" w:hAnsi="Times New Roman" w:cs="Times New Roman"/>
+          <w:sz w:val="26"/>
+          <w:szCs w:val="26"/>
+        </w:rPr>
+        <w:t>Nếu như không nhận dạng thì ta sẽ không trả lời được những câu hỏi liên quan đến writer.</w:t>
+      </w:r>
+      <w:proofErr w:type="gramEnd"/>
     </w:p>
     <w:p>
       <w:pPr>
@@ -1628,14 +2359,52 @@
           <w:szCs w:val="26"/>
         </w:rPr>
       </w:pPr>
-      <w:r>
-        <w:rPr>
-          <w:rFonts w:ascii="Times New Roman" w:hAnsi="Times New Roman" w:cs="Times New Roman"/>
-          <w:sz w:val="26"/>
-          <w:szCs w:val="26"/>
-        </w:rPr>
-        <w:t>Nhóm đề xuất sử dụng công cụ Similarity Wordnet để nhận dạng thực thể chưa đặt tên. Similarity Wordnet là một công cụ dùng để đánh giá độ tương đồng về nghĩa giữa 2 danh từ. Như vậy, với cách này ta có thể chọn lớp thực thể trong Ontology có độ tương đồng về nghĩa lớn nhất để làm lớp cho thực thể chưa đặt tên.</w:t>
-      </w:r>
+      <w:proofErr w:type="gramStart"/>
+      <w:r>
+        <w:rPr>
+          <w:rFonts w:ascii="Times New Roman" w:hAnsi="Times New Roman" w:cs="Times New Roman"/>
+          <w:sz w:val="26"/>
+          <w:szCs w:val="26"/>
+        </w:rPr>
+        <w:t>Nhóm đề xuất sử dụng công cụ Similarity Wordnet để nhận dạng thực thể chưa đặt tên.</w:t>
+      </w:r>
+      <w:proofErr w:type="gramEnd"/>
+      <w:r>
+        <w:rPr>
+          <w:rFonts w:ascii="Times New Roman" w:hAnsi="Times New Roman" w:cs="Times New Roman"/>
+          <w:sz w:val="26"/>
+          <w:szCs w:val="26"/>
+        </w:rPr>
+        <w:t xml:space="preserve"> </w:t>
+      </w:r>
+      <w:proofErr w:type="gramStart"/>
+      <w:r>
+        <w:rPr>
+          <w:rFonts w:ascii="Times New Roman" w:hAnsi="Times New Roman" w:cs="Times New Roman"/>
+          <w:sz w:val="26"/>
+          <w:szCs w:val="26"/>
+        </w:rPr>
+        <w:t>Similarity Wordnet là một công cụ dùng để đánh giá độ tương đồng về nghĩa giữa 2 danh từ.</w:t>
+      </w:r>
+      <w:proofErr w:type="gramEnd"/>
+      <w:r>
+        <w:rPr>
+          <w:rFonts w:ascii="Times New Roman" w:hAnsi="Times New Roman" w:cs="Times New Roman"/>
+          <w:sz w:val="26"/>
+          <w:szCs w:val="26"/>
+        </w:rPr>
+        <w:t xml:space="preserve"> </w:t>
+      </w:r>
+      <w:proofErr w:type="gramStart"/>
+      <w:r>
+        <w:rPr>
+          <w:rFonts w:ascii="Times New Roman" w:hAnsi="Times New Roman" w:cs="Times New Roman"/>
+          <w:sz w:val="26"/>
+          <w:szCs w:val="26"/>
+        </w:rPr>
+        <w:t>Như vậy, với cách này ta có thể chọn lớp thực thể trong Ontology có độ tương đồng về nghĩa lớn nhất để làm lớp cho thực thể chưa đặt tên.</w:t>
+      </w:r>
+      <w:proofErr w:type="gramEnd"/>
     </w:p>
     <w:p>
       <w:pPr>
@@ -1652,7 +2421,25 @@
           <w:sz w:val="26"/>
           <w:szCs w:val="26"/>
         </w:rPr>
-        <w:t>Ví dụ: Với câu hỏi What is the author of “Harry Porter”?</w:t>
+        <w:t xml:space="preserve">Ví dụ: Với câu hỏi </w:t>
+      </w:r>
+      <w:proofErr w:type="gramStart"/>
+      <w:r>
+        <w:rPr>
+          <w:rFonts w:ascii="Times New Roman" w:hAnsi="Times New Roman" w:cs="Times New Roman"/>
+          <w:sz w:val="26"/>
+          <w:szCs w:val="26"/>
+        </w:rPr>
+        <w:t>What</w:t>
+      </w:r>
+      <w:proofErr w:type="gramEnd"/>
+      <w:r>
+        <w:rPr>
+          <w:rFonts w:ascii="Times New Roman" w:hAnsi="Times New Roman" w:cs="Times New Roman"/>
+          <w:sz w:val="26"/>
+          <w:szCs w:val="26"/>
+        </w:rPr>
+        <w:t xml:space="preserve"> is the author of “Harry Porter”?</w:t>
       </w:r>
     </w:p>
     <w:p>
@@ -1664,14 +2451,35 @@
           <w:szCs w:val="26"/>
         </w:rPr>
       </w:pPr>
-      <w:r>
-        <w:rPr>
-          <w:rFonts w:ascii="Times New Roman" w:hAnsi="Times New Roman" w:cs="Times New Roman"/>
-          <w:sz w:val="26"/>
-          <w:szCs w:val="26"/>
-        </w:rPr>
-        <w:t>Thực thể chưa đặt tên ở đây (ngoại trừ từ what) là author. Giả sử trong Ontology đã có chứa một lớp có tên là Writer.</w:t>
-      </w:r>
+      <w:proofErr w:type="gramStart"/>
+      <w:r>
+        <w:rPr>
+          <w:rFonts w:ascii="Times New Roman" w:hAnsi="Times New Roman" w:cs="Times New Roman"/>
+          <w:sz w:val="26"/>
+          <w:szCs w:val="26"/>
+        </w:rPr>
+        <w:lastRenderedPageBreak/>
+        <w:t>Thực thể chưa đặt tên ở đây (ngoại trừ từ what) là author.</w:t>
+      </w:r>
+      <w:proofErr w:type="gramEnd"/>
+      <w:r>
+        <w:rPr>
+          <w:rFonts w:ascii="Times New Roman" w:hAnsi="Times New Roman" w:cs="Times New Roman"/>
+          <w:sz w:val="26"/>
+          <w:szCs w:val="26"/>
+        </w:rPr>
+        <w:t xml:space="preserve"> </w:t>
+      </w:r>
+      <w:proofErr w:type="gramStart"/>
+      <w:r>
+        <w:rPr>
+          <w:rFonts w:ascii="Times New Roman" w:hAnsi="Times New Roman" w:cs="Times New Roman"/>
+          <w:sz w:val="26"/>
+          <w:szCs w:val="26"/>
+        </w:rPr>
+        <w:t>Giả sử trong Ontology đã có chứa một lớp có tên là Writer.</w:t>
+      </w:r>
+      <w:proofErr w:type="gramEnd"/>
     </w:p>
     <w:p>
       <w:pPr>
@@ -1744,6 +2552,50 @@
     </w:p>
     <w:p>
       <w:pPr>
+        <w:ind w:left="360"/>
+        <w:rPr>
+          <w:rFonts w:ascii="Times New Roman" w:hAnsi="Times New Roman" w:cs="Times New Roman"/>
+          <w:b/>
+          <w:color w:val="4F81BD" w:themeColor="accent1"/>
+          <w:sz w:val="26"/>
+          <w:szCs w:val="26"/>
+        </w:rPr>
+      </w:pPr>
+      <w:r>
+        <w:rPr>
+          <w:rFonts w:ascii="Times New Roman" w:hAnsi="Times New Roman" w:cs="Times New Roman"/>
+          <w:b/>
+          <w:color w:val="4F81BD" w:themeColor="accent1"/>
+          <w:sz w:val="26"/>
+          <w:szCs w:val="26"/>
+        </w:rPr>
+        <w:t xml:space="preserve">=&gt; </w:t>
+      </w:r>
+      <w:proofErr w:type="gramStart"/>
+      <w:r>
+        <w:rPr>
+          <w:rFonts w:ascii="Times New Roman" w:hAnsi="Times New Roman" w:cs="Times New Roman"/>
+          <w:b/>
+          <w:color w:val="4F81BD" w:themeColor="accent1"/>
+          <w:sz w:val="26"/>
+          <w:szCs w:val="26"/>
+        </w:rPr>
+        <w:t>đồng</w:t>
+      </w:r>
+      <w:proofErr w:type="gramEnd"/>
+      <w:r>
+        <w:rPr>
+          <w:rFonts w:ascii="Times New Roman" w:hAnsi="Times New Roman" w:cs="Times New Roman"/>
+          <w:b/>
+          <w:color w:val="4F81BD" w:themeColor="accent1"/>
+          <w:sz w:val="26"/>
+          <w:szCs w:val="26"/>
+        </w:rPr>
+        <w:t xml:space="preserve"> ý</w:t>
+      </w:r>
+    </w:p>
+    <w:p>
+      <w:pPr>
         <w:rPr>
           <w:rFonts w:ascii="Times New Roman" w:hAnsi="Times New Roman" w:cs="Times New Roman"/>
           <w:b/>
@@ -1769,13 +2621,106 @@
           <w:szCs w:val="26"/>
         </w:rPr>
       </w:pPr>
-      <w:r>
-        <w:rPr>
-          <w:rFonts w:ascii="Times New Roman" w:hAnsi="Times New Roman" w:cs="Times New Roman"/>
-          <w:sz w:val="26"/>
-          <w:szCs w:val="26"/>
-        </w:rPr>
-        <w:t>Các từ quan hệ là yếu tố cần thiết cho việc xác định mỗi quan hệ giữa các thực thể trong câu truy vấn. Các từ quan hệ là các động từ hoặc giới từ trong câu như of,in, at, write….</w:t>
+      <w:proofErr w:type="gramStart"/>
+      <w:r>
+        <w:rPr>
+          <w:rFonts w:ascii="Times New Roman" w:hAnsi="Times New Roman" w:cs="Times New Roman"/>
+          <w:sz w:val="26"/>
+          <w:szCs w:val="26"/>
+        </w:rPr>
+        <w:t>Các từ quan hệ là yếu tố cần thiết cho việc xác định mỗi quan hệ giữa các thực thể trong câu truy vấn.</w:t>
+      </w:r>
+      <w:proofErr w:type="gramEnd"/>
+      <w:r>
+        <w:rPr>
+          <w:rFonts w:ascii="Times New Roman" w:hAnsi="Times New Roman" w:cs="Times New Roman"/>
+          <w:sz w:val="26"/>
+          <w:szCs w:val="26"/>
+        </w:rPr>
+        <w:t xml:space="preserve"> Các từ quan hệ là các động từ hoặc giới từ trong câu như of</w:t>
+      </w:r>
+      <w:proofErr w:type="gramStart"/>
+      <w:r>
+        <w:rPr>
+          <w:rFonts w:ascii="Times New Roman" w:hAnsi="Times New Roman" w:cs="Times New Roman"/>
+          <w:sz w:val="26"/>
+          <w:szCs w:val="26"/>
+        </w:rPr>
+        <w:t>,in</w:t>
+      </w:r>
+      <w:proofErr w:type="gramEnd"/>
+      <w:r>
+        <w:rPr>
+          <w:rFonts w:ascii="Times New Roman" w:hAnsi="Times New Roman" w:cs="Times New Roman"/>
+          <w:sz w:val="26"/>
+          <w:szCs w:val="26"/>
+        </w:rPr>
+        <w:t>, at, write….</w:t>
+      </w:r>
+    </w:p>
+    <w:p>
+      <w:pPr>
+        <w:rPr>
+          <w:rFonts w:ascii="Times New Roman" w:hAnsi="Times New Roman" w:cs="Times New Roman"/>
+          <w:b/>
+          <w:color w:val="4F81BD" w:themeColor="accent1"/>
+          <w:sz w:val="26"/>
+          <w:szCs w:val="26"/>
+        </w:rPr>
+      </w:pPr>
+      <w:r>
+        <w:rPr>
+          <w:rFonts w:ascii="Times New Roman" w:hAnsi="Times New Roman" w:cs="Times New Roman"/>
+          <w:b/>
+          <w:color w:val="4F81BD" w:themeColor="accent1"/>
+          <w:sz w:val="26"/>
+          <w:szCs w:val="26"/>
+        </w:rPr>
+        <w:t xml:space="preserve">=&gt; </w:t>
+      </w:r>
+      <w:proofErr w:type="gramStart"/>
+      <w:r>
+        <w:rPr>
+          <w:rFonts w:ascii="Times New Roman" w:hAnsi="Times New Roman" w:cs="Times New Roman"/>
+          <w:b/>
+          <w:color w:val="4F81BD" w:themeColor="accent1"/>
+          <w:sz w:val="26"/>
+          <w:szCs w:val="26"/>
+        </w:rPr>
+        <w:t>cái</w:t>
+      </w:r>
+      <w:proofErr w:type="gramEnd"/>
+      <w:r>
+        <w:rPr>
+          <w:rFonts w:ascii="Times New Roman" w:hAnsi="Times New Roman" w:cs="Times New Roman"/>
+          <w:b/>
+          <w:color w:val="4F81BD" w:themeColor="accent1"/>
+          <w:sz w:val="26"/>
+          <w:szCs w:val="26"/>
+        </w:rPr>
+        <w:t xml:space="preserve"> này có giống bước 4 ko ? </w:t>
+      </w:r>
+      <w:proofErr w:type="gramStart"/>
+      <w:r>
+        <w:rPr>
+          <w:rFonts w:ascii="Times New Roman" w:hAnsi="Times New Roman" w:cs="Times New Roman"/>
+          <w:b/>
+          <w:color w:val="4F81BD" w:themeColor="accent1"/>
+          <w:sz w:val="26"/>
+          <w:szCs w:val="26"/>
+        </w:rPr>
+        <w:t>hay</w:t>
+      </w:r>
+      <w:proofErr w:type="gramEnd"/>
+      <w:r>
+        <w:rPr>
+          <w:rFonts w:ascii="Times New Roman" w:hAnsi="Times New Roman" w:cs="Times New Roman"/>
+          <w:b/>
+          <w:color w:val="4F81BD" w:themeColor="accent1"/>
+          <w:sz w:val="26"/>
+          <w:szCs w:val="26"/>
+        </w:rPr>
+        <w:t xml:space="preserve"> bước 4 chỉ gom lại rồi đến bước 6 mới nhận biết từ quan hệ .</w:t>
       </w:r>
     </w:p>
     <w:p>
@@ -1811,380 +2756,614 @@
           <w:sz w:val="26"/>
           <w:szCs w:val="26"/>
         </w:rPr>
+        <w:t xml:space="preserve">- </w:t>
+      </w:r>
+      <w:r>
+        <w:rPr>
+          <w:rFonts w:ascii="Times New Roman" w:hAnsi="Times New Roman" w:cs="Times New Roman"/>
+          <w:sz w:val="26"/>
+          <w:szCs w:val="26"/>
+        </w:rPr>
+        <w:t xml:space="preserve">Đối với câu hỏi </w:t>
+      </w:r>
+      <w:proofErr w:type="gramStart"/>
+      <w:r>
+        <w:rPr>
+          <w:rFonts w:ascii="Times New Roman" w:hAnsi="Times New Roman" w:cs="Times New Roman"/>
+          <w:sz w:val="26"/>
+          <w:szCs w:val="26"/>
+        </w:rPr>
+        <w:t>What</w:t>
+      </w:r>
+      <w:proofErr w:type="gramEnd"/>
+      <w:r>
+        <w:rPr>
+          <w:rFonts w:ascii="Times New Roman" w:hAnsi="Times New Roman" w:cs="Times New Roman"/>
+          <w:sz w:val="26"/>
+          <w:szCs w:val="26"/>
+        </w:rPr>
+        <w:t>:</w:t>
+      </w:r>
+    </w:p>
+    <w:p>
+      <w:pPr>
+        <w:rPr>
+          <w:rFonts w:ascii="Times New Roman" w:hAnsi="Times New Roman" w:cs="Times New Roman"/>
+          <w:sz w:val="26"/>
+          <w:szCs w:val="26"/>
+        </w:rPr>
+      </w:pPr>
+      <w:r>
+        <w:rPr>
+          <w:rFonts w:ascii="Times New Roman" w:hAnsi="Times New Roman" w:cs="Times New Roman"/>
+          <w:sz w:val="26"/>
+          <w:szCs w:val="26"/>
+        </w:rPr>
+        <w:t xml:space="preserve">+ Với dạng câu hỏi </w:t>
+      </w:r>
+      <w:proofErr w:type="gramStart"/>
+      <w:r>
+        <w:rPr>
+          <w:rFonts w:ascii="Times New Roman" w:hAnsi="Times New Roman" w:cs="Times New Roman"/>
+          <w:i/>
+          <w:sz w:val="26"/>
+          <w:szCs w:val="26"/>
+        </w:rPr>
+        <w:t>What</w:t>
+      </w:r>
+      <w:proofErr w:type="gramEnd"/>
+      <w:r>
+        <w:rPr>
+          <w:rFonts w:ascii="Times New Roman" w:hAnsi="Times New Roman" w:cs="Times New Roman"/>
+          <w:i/>
+          <w:sz w:val="26"/>
+          <w:szCs w:val="26"/>
+        </w:rPr>
+        <w:t xml:space="preserve"> do/does +Noun + mean? </w:t>
+      </w:r>
+      <w:proofErr w:type="gramStart"/>
+      <w:r>
+        <w:rPr>
+          <w:rFonts w:ascii="Times New Roman" w:hAnsi="Times New Roman" w:cs="Times New Roman"/>
+          <w:sz w:val="26"/>
+          <w:szCs w:val="26"/>
+        </w:rPr>
+        <w:t>Thì lớp câu hỏi chính là lớp của danh từ.</w:t>
+      </w:r>
+      <w:proofErr w:type="gramEnd"/>
+    </w:p>
+    <w:p>
+      <w:pPr>
+        <w:rPr>
+          <w:rFonts w:ascii="Times New Roman" w:hAnsi="Times New Roman" w:cs="Times New Roman"/>
+          <w:sz w:val="26"/>
+          <w:szCs w:val="26"/>
+        </w:rPr>
+      </w:pPr>
+      <w:r>
+        <w:rPr>
+          <w:rFonts w:ascii="Times New Roman" w:hAnsi="Times New Roman" w:cs="Times New Roman"/>
+          <w:sz w:val="26"/>
+          <w:szCs w:val="26"/>
+        </w:rPr>
+        <w:t xml:space="preserve">+ Với dạng câu hỏi </w:t>
+      </w:r>
+      <w:proofErr w:type="gramStart"/>
+      <w:r>
+        <w:rPr>
+          <w:rFonts w:ascii="Times New Roman" w:hAnsi="Times New Roman" w:cs="Times New Roman"/>
+          <w:i/>
+          <w:sz w:val="26"/>
+          <w:szCs w:val="26"/>
+        </w:rPr>
+        <w:t>What</w:t>
+      </w:r>
+      <w:proofErr w:type="gramEnd"/>
+      <w:r>
+        <w:rPr>
+          <w:rFonts w:ascii="Times New Roman" w:hAnsi="Times New Roman" w:cs="Times New Roman"/>
+          <w:i/>
+          <w:sz w:val="26"/>
+          <w:szCs w:val="26"/>
+        </w:rPr>
+        <w:t xml:space="preserve"> is/are +Noun+ </w:t>
+      </w:r>
+      <w:r>
+        <w:rPr>
+          <w:rFonts w:ascii="Times New Roman" w:hAnsi="Times New Roman" w:cs="Times New Roman"/>
+          <w:i/>
+          <w:sz w:val="26"/>
+          <w:szCs w:val="26"/>
+        </w:rPr>
+        <w:t>stand/</w:t>
+      </w:r>
+      <w:r>
+        <w:rPr>
+          <w:rFonts w:ascii="Times New Roman" w:hAnsi="Times New Roman" w:cs="Times New Roman"/>
+          <w:i/>
+          <w:sz w:val="26"/>
+          <w:szCs w:val="26"/>
+        </w:rPr>
+        <w:t>short for?</w:t>
+      </w:r>
+      <w:r>
+        <w:rPr>
+          <w:rFonts w:ascii="Times New Roman" w:hAnsi="Times New Roman" w:cs="Times New Roman"/>
+          <w:sz w:val="26"/>
+          <w:szCs w:val="26"/>
+        </w:rPr>
+        <w:t xml:space="preserve"> </w:t>
+      </w:r>
+      <w:proofErr w:type="gramStart"/>
+      <w:r>
+        <w:rPr>
+          <w:rFonts w:ascii="Times New Roman" w:hAnsi="Times New Roman" w:cs="Times New Roman"/>
+          <w:sz w:val="26"/>
+          <w:szCs w:val="26"/>
+        </w:rPr>
+        <w:t xml:space="preserve">Thì lớp câu hỏi là lớp </w:t>
+      </w:r>
+      <w:r>
+        <w:rPr>
+          <w:rFonts w:ascii="Times New Roman" w:hAnsi="Times New Roman" w:cs="Times New Roman"/>
+          <w:color w:val="FF0000"/>
+          <w:sz w:val="26"/>
+          <w:szCs w:val="26"/>
+        </w:rPr>
+        <w:t>trong Ontology</w:t>
+      </w:r>
+      <w:r>
+        <w:rPr>
+          <w:rFonts w:ascii="Times New Roman" w:hAnsi="Times New Roman" w:cs="Times New Roman"/>
+          <w:sz w:val="26"/>
+          <w:szCs w:val="26"/>
+        </w:rPr>
+        <w:t xml:space="preserve"> có độ tương đồng về nghĩa lớn nhất với từ “name”.</w:t>
+      </w:r>
+      <w:proofErr w:type="gramEnd"/>
+    </w:p>
+    <w:p>
+      <w:pPr>
+        <w:rPr>
+          <w:rFonts w:ascii="Times New Roman" w:hAnsi="Times New Roman" w:cs="Times New Roman"/>
+          <w:sz w:val="26"/>
+          <w:szCs w:val="26"/>
+        </w:rPr>
+      </w:pPr>
+      <w:r>
+        <w:rPr>
+          <w:rFonts w:ascii="Times New Roman" w:hAnsi="Times New Roman" w:cs="Times New Roman"/>
+          <w:sz w:val="26"/>
+          <w:szCs w:val="26"/>
+        </w:rPr>
+        <w:t xml:space="preserve">+ Với dạng câu </w:t>
+      </w:r>
+      <w:proofErr w:type="gramStart"/>
+      <w:r>
+        <w:rPr>
+          <w:rFonts w:ascii="Times New Roman" w:hAnsi="Times New Roman" w:cs="Times New Roman"/>
+          <w:sz w:val="26"/>
+          <w:szCs w:val="26"/>
+        </w:rPr>
+        <w:t xml:space="preserve">hỏi </w:t>
+      </w:r>
+      <w:r>
+        <w:rPr>
+          <w:rFonts w:ascii="Times New Roman" w:hAnsi="Times New Roman" w:cs="Times New Roman"/>
+          <w:sz w:val="26"/>
+          <w:szCs w:val="26"/>
+        </w:rPr>
+        <w:t>:</w:t>
+      </w:r>
+      <w:proofErr w:type="gramEnd"/>
+      <w:r>
+        <w:rPr>
+          <w:rFonts w:ascii="Times New Roman" w:hAnsi="Times New Roman" w:cs="Times New Roman"/>
+          <w:sz w:val="26"/>
+          <w:szCs w:val="26"/>
+        </w:rPr>
+        <w:t xml:space="preserve"> </w:t>
+      </w:r>
+      <w:r>
+        <w:rPr>
+          <w:rFonts w:ascii="Times New Roman" w:hAnsi="Times New Roman" w:cs="Times New Roman"/>
+          <w:i/>
+          <w:sz w:val="26"/>
+          <w:szCs w:val="26"/>
+        </w:rPr>
+        <w:t>What is/are + Noun?</w:t>
+      </w:r>
+      <w:r>
+        <w:rPr>
+          <w:rFonts w:ascii="Times New Roman" w:hAnsi="Times New Roman" w:cs="Times New Roman"/>
+          <w:sz w:val="26"/>
+          <w:szCs w:val="26"/>
+        </w:rPr>
+        <w:t xml:space="preserve"> </w:t>
+      </w:r>
+      <w:proofErr w:type="gramStart"/>
+      <w:r>
+        <w:rPr>
+          <w:rFonts w:ascii="Times New Roman" w:hAnsi="Times New Roman" w:cs="Times New Roman"/>
+          <w:sz w:val="26"/>
+          <w:szCs w:val="26"/>
+        </w:rPr>
+        <w:t>thì</w:t>
+      </w:r>
+      <w:proofErr w:type="gramEnd"/>
+      <w:r>
+        <w:rPr>
+          <w:rFonts w:ascii="Times New Roman" w:hAnsi="Times New Roman" w:cs="Times New Roman"/>
+          <w:sz w:val="26"/>
+          <w:szCs w:val="26"/>
+        </w:rPr>
+        <w:t xml:space="preserve"> lớp câu hỏi chính là lớp của danh từ</w:t>
+      </w:r>
+      <w:r>
+        <w:rPr>
+          <w:rFonts w:ascii="Times New Roman" w:hAnsi="Times New Roman" w:cs="Times New Roman"/>
+          <w:sz w:val="26"/>
+          <w:szCs w:val="26"/>
+        </w:rPr>
+        <w:t xml:space="preserve"> </w:t>
+      </w:r>
+      <w:r>
+        <w:rPr>
+          <w:rFonts w:ascii="Times New Roman" w:hAnsi="Times New Roman" w:cs="Times New Roman"/>
+          <w:sz w:val="26"/>
+          <w:szCs w:val="26"/>
+        </w:rPr>
+        <w:t>.</w:t>
+      </w:r>
+    </w:p>
+    <w:p>
+      <w:pPr>
+        <w:rPr>
+          <w:rFonts w:ascii="Times New Roman" w:hAnsi="Times New Roman" w:cs="Times New Roman"/>
+          <w:sz w:val="26"/>
+          <w:szCs w:val="26"/>
+        </w:rPr>
+      </w:pPr>
+      <w:r>
+        <w:rPr>
+          <w:rFonts w:ascii="Times New Roman" w:hAnsi="Times New Roman" w:cs="Times New Roman"/>
+          <w:sz w:val="26"/>
+          <w:szCs w:val="26"/>
+        </w:rPr>
+        <w:t xml:space="preserve">+ Với dạng câu hỏi </w:t>
+      </w:r>
+      <w:r>
+        <w:rPr>
+          <w:rFonts w:ascii="Times New Roman" w:hAnsi="Times New Roman" w:cs="Times New Roman"/>
+          <w:i/>
+          <w:sz w:val="26"/>
+          <w:szCs w:val="26"/>
+        </w:rPr>
+        <w:t>What+ Noun+….?</w:t>
+      </w:r>
+      <w:r>
+        <w:rPr>
+          <w:rFonts w:ascii="Times New Roman" w:hAnsi="Times New Roman" w:cs="Times New Roman"/>
+          <w:sz w:val="26"/>
+          <w:szCs w:val="26"/>
+        </w:rPr>
+        <w:t xml:space="preserve"> </w:t>
+      </w:r>
+      <w:proofErr w:type="gramStart"/>
+      <w:r>
+        <w:rPr>
+          <w:rFonts w:ascii="Times New Roman" w:hAnsi="Times New Roman" w:cs="Times New Roman"/>
+          <w:sz w:val="26"/>
+          <w:szCs w:val="26"/>
+        </w:rPr>
+        <w:t>Thì lớp câu hỏi chinh là lớp của danh từ.</w:t>
+      </w:r>
+      <w:proofErr w:type="gramEnd"/>
+    </w:p>
+    <w:p>
+      <w:pPr>
+        <w:rPr>
+          <w:rFonts w:ascii="Times New Roman" w:hAnsi="Times New Roman" w:cs="Times New Roman"/>
+          <w:sz w:val="26"/>
+          <w:szCs w:val="26"/>
+        </w:rPr>
+      </w:pPr>
+      <w:r>
+        <w:rPr>
+          <w:rFonts w:ascii="Times New Roman" w:hAnsi="Times New Roman" w:cs="Times New Roman"/>
+          <w:sz w:val="26"/>
+          <w:szCs w:val="26"/>
+        </w:rPr>
+        <w:t>+</w:t>
+      </w:r>
+      <w:r>
+        <w:rPr>
+          <w:rFonts w:ascii="Times New Roman" w:hAnsi="Times New Roman" w:cs="Times New Roman"/>
+          <w:sz w:val="26"/>
+          <w:szCs w:val="26"/>
+        </w:rPr>
+        <w:t xml:space="preserve"> Với những trường hợp còn lại, thì việc xác định lớp của </w:t>
+      </w:r>
+      <w:proofErr w:type="gramStart"/>
+      <w:r>
+        <w:rPr>
+          <w:rFonts w:ascii="Times New Roman" w:hAnsi="Times New Roman" w:cs="Times New Roman"/>
+          <w:sz w:val="26"/>
+          <w:szCs w:val="26"/>
+        </w:rPr>
+        <w:t>What</w:t>
+      </w:r>
+      <w:proofErr w:type="gramEnd"/>
+      <w:r>
+        <w:rPr>
+          <w:rFonts w:ascii="Times New Roman" w:hAnsi="Times New Roman" w:cs="Times New Roman"/>
+          <w:sz w:val="26"/>
+          <w:szCs w:val="26"/>
+        </w:rPr>
+        <w:t xml:space="preserve"> phải dựa vào lớp của danh từ có quan hệ với What và từ quan hệ giữa chúng và </w:t>
+      </w:r>
+      <w:r>
+        <w:rPr>
+          <w:rFonts w:ascii="Times New Roman" w:hAnsi="Times New Roman" w:cs="Times New Roman"/>
+          <w:sz w:val="26"/>
+          <w:szCs w:val="26"/>
+        </w:rPr>
+        <w:t xml:space="preserve">tiến hành </w:t>
+      </w:r>
+      <w:r>
+        <w:rPr>
+          <w:rFonts w:ascii="Times New Roman" w:hAnsi="Times New Roman" w:cs="Times New Roman"/>
+          <w:sz w:val="26"/>
+          <w:szCs w:val="26"/>
+        </w:rPr>
+        <w:t>sao khớp 2 thông tin đã biế</w:t>
+      </w:r>
+      <w:r>
+        <w:rPr>
+          <w:rFonts w:ascii="Times New Roman" w:hAnsi="Times New Roman" w:cs="Times New Roman"/>
+          <w:sz w:val="26"/>
+          <w:szCs w:val="26"/>
+        </w:rPr>
+        <w:t>t</w:t>
+      </w:r>
+      <w:r>
+        <w:rPr>
+          <w:rFonts w:ascii="Times New Roman" w:hAnsi="Times New Roman" w:cs="Times New Roman"/>
+          <w:sz w:val="26"/>
+          <w:szCs w:val="26"/>
+        </w:rPr>
+        <w:t xml:space="preserve"> đó v</w:t>
+      </w:r>
+      <w:r>
+        <w:rPr>
+          <w:rFonts w:ascii="Times New Roman" w:hAnsi="Times New Roman" w:cs="Times New Roman"/>
+          <w:sz w:val="26"/>
+          <w:szCs w:val="26"/>
+        </w:rPr>
+        <w:t>ào</w:t>
+      </w:r>
+      <w:r>
+        <w:rPr>
+          <w:rFonts w:ascii="Times New Roman" w:hAnsi="Times New Roman" w:cs="Times New Roman"/>
+          <w:sz w:val="26"/>
+          <w:szCs w:val="26"/>
+        </w:rPr>
+        <w:t xml:space="preserve"> Ontology để tìm lớp của What.</w:t>
+      </w:r>
+    </w:p>
+    <w:p>
+      <w:pPr>
+        <w:rPr>
+          <w:rFonts w:ascii="Times New Roman" w:hAnsi="Times New Roman" w:cs="Times New Roman"/>
+          <w:sz w:val="26"/>
+          <w:szCs w:val="26"/>
+        </w:rPr>
+      </w:pPr>
+      <w:r>
+        <w:rPr>
+          <w:rFonts w:ascii="Times New Roman" w:hAnsi="Times New Roman" w:cs="Times New Roman"/>
+          <w:sz w:val="26"/>
+          <w:szCs w:val="26"/>
+        </w:rPr>
+        <w:t xml:space="preserve">-Đối với câu hỏi </w:t>
+      </w:r>
+      <w:proofErr w:type="gramStart"/>
+      <w:r>
+        <w:rPr>
+          <w:rFonts w:ascii="Times New Roman" w:hAnsi="Times New Roman" w:cs="Times New Roman"/>
+          <w:sz w:val="26"/>
+          <w:szCs w:val="26"/>
+        </w:rPr>
+        <w:t>Who</w:t>
+      </w:r>
+      <w:proofErr w:type="gramEnd"/>
+      <w:r>
+        <w:rPr>
+          <w:rFonts w:ascii="Times New Roman" w:hAnsi="Times New Roman" w:cs="Times New Roman"/>
+          <w:sz w:val="26"/>
+          <w:szCs w:val="26"/>
+        </w:rPr>
+        <w:t>:</w:t>
+      </w:r>
+    </w:p>
+    <w:p>
+      <w:pPr>
+        <w:rPr>
+          <w:rFonts w:ascii="Times New Roman" w:hAnsi="Times New Roman" w:cs="Times New Roman"/>
+          <w:sz w:val="26"/>
+          <w:szCs w:val="26"/>
+        </w:rPr>
+      </w:pPr>
+      <w:r>
+        <w:rPr>
+          <w:rFonts w:ascii="Times New Roman" w:hAnsi="Times New Roman" w:cs="Times New Roman"/>
+          <w:sz w:val="26"/>
+          <w:szCs w:val="26"/>
+        </w:rPr>
+        <w:t xml:space="preserve">+Với dạng câu hỏi </w:t>
+      </w:r>
+      <w:proofErr w:type="gramStart"/>
+      <w:r>
+        <w:rPr>
+          <w:rFonts w:ascii="Times New Roman" w:hAnsi="Times New Roman" w:cs="Times New Roman"/>
+          <w:i/>
+          <w:sz w:val="26"/>
+          <w:szCs w:val="26"/>
+        </w:rPr>
+        <w:t>Who</w:t>
+      </w:r>
+      <w:proofErr w:type="gramEnd"/>
+      <w:r>
+        <w:rPr>
+          <w:rFonts w:ascii="Times New Roman" w:hAnsi="Times New Roman" w:cs="Times New Roman"/>
+          <w:i/>
+          <w:sz w:val="26"/>
+          <w:szCs w:val="26"/>
+        </w:rPr>
+        <w:t xml:space="preserve"> is Noun…? </w:t>
+      </w:r>
+      <w:r>
+        <w:rPr>
+          <w:rFonts w:ascii="Times New Roman" w:hAnsi="Times New Roman" w:cs="Times New Roman"/>
+          <w:sz w:val="26"/>
+          <w:szCs w:val="26"/>
+        </w:rPr>
+        <w:t>Thì lớp của câu hỏi chính là lớp của Noun</w:t>
+      </w:r>
+    </w:p>
+    <w:p>
+      <w:pPr>
+        <w:rPr>
+          <w:rFonts w:ascii="Times New Roman" w:hAnsi="Times New Roman" w:cs="Times New Roman"/>
+          <w:sz w:val="26"/>
+          <w:szCs w:val="26"/>
+        </w:rPr>
+      </w:pPr>
+      <w:r>
+        <w:rPr>
+          <w:rFonts w:ascii="Times New Roman" w:hAnsi="Times New Roman" w:cs="Times New Roman"/>
+          <w:sz w:val="26"/>
+          <w:szCs w:val="26"/>
+        </w:rPr>
+        <w:t xml:space="preserve">+Với dạng câu hỏi Who do/does +Noun + </w:t>
+      </w:r>
+      <w:r>
+        <w:rPr>
+          <w:rFonts w:ascii="Times New Roman" w:hAnsi="Times New Roman" w:cs="Times New Roman"/>
+          <w:sz w:val="26"/>
+          <w:szCs w:val="26"/>
+        </w:rPr>
+        <w:t>Verb thì Lớp của câu hỏi Who chỉ có thể liên quan đến Person hoặc Group, vì thế ta tìm tất cả những lớp có độ tương đồng về nghĩa với “Person” và “Group” đồng thời có mối quan hệ liên quan với động từ Verb.</w:t>
+      </w:r>
+    </w:p>
+    <w:p>
+      <w:pPr>
+        <w:rPr>
+          <w:rFonts w:ascii="Times New Roman" w:hAnsi="Times New Roman" w:cs="Times New Roman"/>
+          <w:b/>
+          <w:sz w:val="26"/>
+          <w:szCs w:val="26"/>
+        </w:rPr>
+      </w:pPr>
+      <w:r>
+        <w:rPr>
+          <w:rFonts w:ascii="Times New Roman" w:hAnsi="Times New Roman" w:cs="Times New Roman"/>
+          <w:b/>
+          <w:sz w:val="26"/>
+          <w:szCs w:val="26"/>
+        </w:rPr>
+        <w:t xml:space="preserve">-Đối với câu hỏi </w:t>
+      </w:r>
+      <w:proofErr w:type="gramStart"/>
+      <w:r>
+        <w:rPr>
+          <w:rFonts w:ascii="Times New Roman" w:hAnsi="Times New Roman" w:cs="Times New Roman"/>
+          <w:b/>
+          <w:sz w:val="26"/>
+          <w:szCs w:val="26"/>
+        </w:rPr>
+        <w:t>Which</w:t>
+      </w:r>
+      <w:proofErr w:type="gramEnd"/>
+      <w:r>
+        <w:rPr>
+          <w:rFonts w:ascii="Times New Roman" w:hAnsi="Times New Roman" w:cs="Times New Roman"/>
+          <w:b/>
+          <w:sz w:val="26"/>
+          <w:szCs w:val="26"/>
+        </w:rPr>
+        <w:t>:</w:t>
+      </w:r>
+    </w:p>
+    <w:p>
+      <w:pPr>
+        <w:rPr>
+          <w:rFonts w:ascii="Times New Roman" w:hAnsi="Times New Roman" w:cs="Times New Roman"/>
+          <w:sz w:val="26"/>
+          <w:szCs w:val="26"/>
+        </w:rPr>
+      </w:pPr>
+      <w:r>
+        <w:rPr>
+          <w:rFonts w:ascii="Times New Roman" w:hAnsi="Times New Roman" w:cs="Times New Roman"/>
+          <w:sz w:val="26"/>
+          <w:szCs w:val="26"/>
+        </w:rPr>
         <w:lastRenderedPageBreak/>
-        <w:t xml:space="preserve">- </w:t>
-      </w:r>
-      <w:r>
-        <w:rPr>
-          <w:rFonts w:ascii="Times New Roman" w:hAnsi="Times New Roman" w:cs="Times New Roman"/>
-          <w:sz w:val="26"/>
-          <w:szCs w:val="26"/>
-        </w:rPr>
-        <w:t>Đối với câu hỏi What:</w:t>
-      </w:r>
-    </w:p>
-    <w:p>
-      <w:pPr>
-        <w:rPr>
-          <w:rFonts w:ascii="Times New Roman" w:hAnsi="Times New Roman" w:cs="Times New Roman"/>
-          <w:sz w:val="26"/>
-          <w:szCs w:val="26"/>
-        </w:rPr>
-      </w:pPr>
-      <w:r>
-        <w:rPr>
-          <w:rFonts w:ascii="Times New Roman" w:hAnsi="Times New Roman" w:cs="Times New Roman"/>
-          <w:sz w:val="26"/>
-          <w:szCs w:val="26"/>
-        </w:rPr>
-        <w:t xml:space="preserve">+ Với dạng câu hỏi </w:t>
-      </w:r>
-      <w:r>
-        <w:rPr>
-          <w:rFonts w:ascii="Times New Roman" w:hAnsi="Times New Roman" w:cs="Times New Roman"/>
-          <w:i/>
-          <w:sz w:val="26"/>
-          <w:szCs w:val="26"/>
-        </w:rPr>
-        <w:t xml:space="preserve">What do/does +Noun + mean? </w:t>
-      </w:r>
-      <w:r>
-        <w:rPr>
-          <w:rFonts w:ascii="Times New Roman" w:hAnsi="Times New Roman" w:cs="Times New Roman"/>
-          <w:sz w:val="26"/>
-          <w:szCs w:val="26"/>
-        </w:rPr>
-        <w:t>Thì lớp câu hỏi chính là lớp của danh từ.</w:t>
-      </w:r>
-    </w:p>
-    <w:p>
-      <w:pPr>
-        <w:rPr>
-          <w:rFonts w:ascii="Times New Roman" w:hAnsi="Times New Roman" w:cs="Times New Roman"/>
-          <w:sz w:val="26"/>
-          <w:szCs w:val="26"/>
-        </w:rPr>
-      </w:pPr>
-      <w:r>
-        <w:rPr>
-          <w:rFonts w:ascii="Times New Roman" w:hAnsi="Times New Roman" w:cs="Times New Roman"/>
-          <w:sz w:val="26"/>
-          <w:szCs w:val="26"/>
-        </w:rPr>
-        <w:t xml:space="preserve">+ Với dạng câu hỏi </w:t>
-      </w:r>
-      <w:r>
-        <w:rPr>
-          <w:rFonts w:ascii="Times New Roman" w:hAnsi="Times New Roman" w:cs="Times New Roman"/>
-          <w:i/>
-          <w:sz w:val="26"/>
-          <w:szCs w:val="26"/>
-        </w:rPr>
-        <w:t xml:space="preserve">What is/are +Noun+ </w:t>
-      </w:r>
-      <w:r>
-        <w:rPr>
-          <w:rFonts w:ascii="Times New Roman" w:hAnsi="Times New Roman" w:cs="Times New Roman"/>
-          <w:i/>
-          <w:sz w:val="26"/>
-          <w:szCs w:val="26"/>
-        </w:rPr>
-        <w:t>stand/</w:t>
-      </w:r>
-      <w:r>
-        <w:rPr>
-          <w:rFonts w:ascii="Times New Roman" w:hAnsi="Times New Roman" w:cs="Times New Roman"/>
-          <w:i/>
-          <w:sz w:val="26"/>
-          <w:szCs w:val="26"/>
-        </w:rPr>
-        <w:t>short for?</w:t>
-      </w:r>
-      <w:r>
-        <w:rPr>
-          <w:rFonts w:ascii="Times New Roman" w:hAnsi="Times New Roman" w:cs="Times New Roman"/>
-          <w:sz w:val="26"/>
-          <w:szCs w:val="26"/>
-        </w:rPr>
-        <w:t xml:space="preserve"> Thì lớp câu hỏi là lớp trong Ontology có độ tương đồng về nghĩa lớn nhất với từ “name”.</w:t>
-      </w:r>
-    </w:p>
-    <w:p>
-      <w:pPr>
-        <w:rPr>
-          <w:rFonts w:ascii="Times New Roman" w:hAnsi="Times New Roman" w:cs="Times New Roman"/>
-          <w:sz w:val="26"/>
-          <w:szCs w:val="26"/>
-        </w:rPr>
-      </w:pPr>
-      <w:r>
-        <w:rPr>
-          <w:rFonts w:ascii="Times New Roman" w:hAnsi="Times New Roman" w:cs="Times New Roman"/>
-          <w:sz w:val="26"/>
-          <w:szCs w:val="26"/>
-        </w:rPr>
-        <w:t xml:space="preserve">+ Với dạng câu hỏi </w:t>
-      </w:r>
-      <w:r>
-        <w:rPr>
-          <w:rFonts w:ascii="Times New Roman" w:hAnsi="Times New Roman" w:cs="Times New Roman"/>
-          <w:sz w:val="26"/>
-          <w:szCs w:val="26"/>
-        </w:rPr>
-        <w:t xml:space="preserve">: </w:t>
-      </w:r>
-      <w:r>
-        <w:rPr>
-          <w:rFonts w:ascii="Times New Roman" w:hAnsi="Times New Roman" w:cs="Times New Roman"/>
-          <w:i/>
-          <w:sz w:val="26"/>
-          <w:szCs w:val="26"/>
-        </w:rPr>
-        <w:t>What is/are + Noun?</w:t>
-      </w:r>
-      <w:r>
-        <w:rPr>
-          <w:rFonts w:ascii="Times New Roman" w:hAnsi="Times New Roman" w:cs="Times New Roman"/>
-          <w:sz w:val="26"/>
-          <w:szCs w:val="26"/>
-        </w:rPr>
-        <w:t xml:space="preserve"> thì lớp câu hỏi chính là lớp của danh từ.</w:t>
-      </w:r>
-    </w:p>
-    <w:p>
-      <w:pPr>
-        <w:rPr>
-          <w:rFonts w:ascii="Times New Roman" w:hAnsi="Times New Roman" w:cs="Times New Roman"/>
-          <w:sz w:val="26"/>
-          <w:szCs w:val="26"/>
-        </w:rPr>
-      </w:pPr>
-      <w:r>
-        <w:rPr>
-          <w:rFonts w:ascii="Times New Roman" w:hAnsi="Times New Roman" w:cs="Times New Roman"/>
-          <w:sz w:val="26"/>
-          <w:szCs w:val="26"/>
-        </w:rPr>
-        <w:t xml:space="preserve">+ Với dạng câu hỏi </w:t>
-      </w:r>
-      <w:r>
-        <w:rPr>
-          <w:rFonts w:ascii="Times New Roman" w:hAnsi="Times New Roman" w:cs="Times New Roman"/>
-          <w:i/>
-          <w:sz w:val="26"/>
-          <w:szCs w:val="26"/>
-        </w:rPr>
-        <w:t>What+ Noun+….?</w:t>
-      </w:r>
-      <w:r>
-        <w:rPr>
-          <w:rFonts w:ascii="Times New Roman" w:hAnsi="Times New Roman" w:cs="Times New Roman"/>
-          <w:sz w:val="26"/>
-          <w:szCs w:val="26"/>
-        </w:rPr>
-        <w:t xml:space="preserve"> Thì lớp câu hỏi chinh là lớp của danh từ.</w:t>
-      </w:r>
-    </w:p>
-    <w:p>
-      <w:pPr>
-        <w:rPr>
-          <w:rFonts w:ascii="Times New Roman" w:hAnsi="Times New Roman" w:cs="Times New Roman"/>
-          <w:sz w:val="26"/>
-          <w:szCs w:val="26"/>
-        </w:rPr>
-      </w:pPr>
-      <w:r>
-        <w:rPr>
-          <w:rFonts w:ascii="Times New Roman" w:hAnsi="Times New Roman" w:cs="Times New Roman"/>
-          <w:sz w:val="26"/>
-          <w:szCs w:val="26"/>
-        </w:rPr>
-        <w:t>+</w:t>
-      </w:r>
-      <w:r>
-        <w:rPr>
-          <w:rFonts w:ascii="Times New Roman" w:hAnsi="Times New Roman" w:cs="Times New Roman"/>
-          <w:sz w:val="26"/>
-          <w:szCs w:val="26"/>
-        </w:rPr>
-        <w:t xml:space="preserve"> Với những trường hợp còn lại, thì việc xác định lớp của What phải dựa vào lớp của danh từ có quan hệ với What và từ quan hệ giữa chúng và </w:t>
-      </w:r>
-      <w:r>
-        <w:rPr>
-          <w:rFonts w:ascii="Times New Roman" w:hAnsi="Times New Roman" w:cs="Times New Roman"/>
-          <w:sz w:val="26"/>
-          <w:szCs w:val="26"/>
-        </w:rPr>
-        <w:t xml:space="preserve">tiến hành </w:t>
-      </w:r>
-      <w:r>
-        <w:rPr>
-          <w:rFonts w:ascii="Times New Roman" w:hAnsi="Times New Roman" w:cs="Times New Roman"/>
-          <w:sz w:val="26"/>
-          <w:szCs w:val="26"/>
-        </w:rPr>
-        <w:t>sao khớp 2 thông tin đã biế</w:t>
-      </w:r>
-      <w:r>
-        <w:rPr>
-          <w:rFonts w:ascii="Times New Roman" w:hAnsi="Times New Roman" w:cs="Times New Roman"/>
-          <w:sz w:val="26"/>
-          <w:szCs w:val="26"/>
-        </w:rPr>
-        <w:t>t</w:t>
-      </w:r>
-      <w:r>
-        <w:rPr>
-          <w:rFonts w:ascii="Times New Roman" w:hAnsi="Times New Roman" w:cs="Times New Roman"/>
-          <w:sz w:val="26"/>
-          <w:szCs w:val="26"/>
-        </w:rPr>
-        <w:t xml:space="preserve"> đó v</w:t>
-      </w:r>
-      <w:r>
-        <w:rPr>
-          <w:rFonts w:ascii="Times New Roman" w:hAnsi="Times New Roman" w:cs="Times New Roman"/>
-          <w:sz w:val="26"/>
-          <w:szCs w:val="26"/>
-        </w:rPr>
-        <w:t>ào</w:t>
-      </w:r>
-      <w:r>
-        <w:rPr>
-          <w:rFonts w:ascii="Times New Roman" w:hAnsi="Times New Roman" w:cs="Times New Roman"/>
-          <w:sz w:val="26"/>
-          <w:szCs w:val="26"/>
-        </w:rPr>
-        <w:t xml:space="preserve"> Ontology để tìm lớp của What.</w:t>
-      </w:r>
-    </w:p>
-    <w:p>
-      <w:pPr>
-        <w:rPr>
-          <w:rFonts w:ascii="Times New Roman" w:hAnsi="Times New Roman" w:cs="Times New Roman"/>
-          <w:sz w:val="26"/>
-          <w:szCs w:val="26"/>
-        </w:rPr>
-      </w:pPr>
-      <w:r>
-        <w:rPr>
-          <w:rFonts w:ascii="Times New Roman" w:hAnsi="Times New Roman" w:cs="Times New Roman"/>
-          <w:sz w:val="26"/>
-          <w:szCs w:val="26"/>
-        </w:rPr>
-        <w:t>-Đối với câu hỏi Who:</w:t>
-      </w:r>
-    </w:p>
-    <w:p>
-      <w:pPr>
-        <w:rPr>
-          <w:rFonts w:ascii="Times New Roman" w:hAnsi="Times New Roman" w:cs="Times New Roman"/>
-          <w:sz w:val="26"/>
-          <w:szCs w:val="26"/>
-        </w:rPr>
-      </w:pPr>
-      <w:r>
-        <w:rPr>
-          <w:rFonts w:ascii="Times New Roman" w:hAnsi="Times New Roman" w:cs="Times New Roman"/>
-          <w:sz w:val="26"/>
-          <w:szCs w:val="26"/>
-        </w:rPr>
-        <w:t xml:space="preserve">+Với dạng câu hỏi </w:t>
-      </w:r>
-      <w:r>
-        <w:rPr>
-          <w:rFonts w:ascii="Times New Roman" w:hAnsi="Times New Roman" w:cs="Times New Roman"/>
-          <w:i/>
-          <w:sz w:val="26"/>
-          <w:szCs w:val="26"/>
-        </w:rPr>
-        <w:t xml:space="preserve">Who is Noun…? </w:t>
-      </w:r>
-      <w:r>
-        <w:rPr>
-          <w:rFonts w:ascii="Times New Roman" w:hAnsi="Times New Roman" w:cs="Times New Roman"/>
-          <w:sz w:val="26"/>
-          <w:szCs w:val="26"/>
-        </w:rPr>
-        <w:t>Thì lớp của câu hỏi chính là lớp của Noun</w:t>
-      </w:r>
-    </w:p>
-    <w:p>
-      <w:pPr>
-        <w:rPr>
-          <w:rFonts w:ascii="Times New Roman" w:hAnsi="Times New Roman" w:cs="Times New Roman"/>
-          <w:sz w:val="26"/>
-          <w:szCs w:val="26"/>
-        </w:rPr>
-      </w:pPr>
-      <w:r>
-        <w:rPr>
-          <w:rFonts w:ascii="Times New Roman" w:hAnsi="Times New Roman" w:cs="Times New Roman"/>
-          <w:sz w:val="26"/>
-          <w:szCs w:val="26"/>
-        </w:rPr>
-        <w:t xml:space="preserve">+Với dạng câu hỏi Who do/does +Noun + </w:t>
-      </w:r>
-      <w:r>
-        <w:rPr>
-          <w:rFonts w:ascii="Times New Roman" w:hAnsi="Times New Roman" w:cs="Times New Roman"/>
-          <w:sz w:val="26"/>
-          <w:szCs w:val="26"/>
-        </w:rPr>
-        <w:t>Verb thì Lớp của câu hỏi Who chỉ có thể liên quan đến Person hoặc Group, vì thế ta tìm tất cả những lớp có độ tương đồng về nghĩa với “Person” và “Group” đồng thời có mối quan hệ liên quan với động từ Verb.</w:t>
-      </w:r>
-    </w:p>
-    <w:p>
-      <w:pPr>
-        <w:rPr>
-          <w:rFonts w:ascii="Times New Roman" w:hAnsi="Times New Roman" w:cs="Times New Roman"/>
-          <w:b/>
-          <w:sz w:val="26"/>
-          <w:szCs w:val="26"/>
-        </w:rPr>
-      </w:pPr>
-      <w:r>
-        <w:rPr>
-          <w:rFonts w:ascii="Times New Roman" w:hAnsi="Times New Roman" w:cs="Times New Roman"/>
-          <w:b/>
-          <w:sz w:val="26"/>
-          <w:szCs w:val="26"/>
-        </w:rPr>
-        <w:t>-Đối với câu hỏi Which:</w:t>
-      </w:r>
-    </w:p>
-    <w:p>
-      <w:pPr>
-        <w:rPr>
-          <w:rFonts w:ascii="Times New Roman" w:hAnsi="Times New Roman" w:cs="Times New Roman"/>
-          <w:sz w:val="26"/>
-          <w:szCs w:val="26"/>
-        </w:rPr>
-      </w:pPr>
-      <w:r>
-        <w:rPr>
-          <w:rFonts w:ascii="Times New Roman" w:hAnsi="Times New Roman" w:cs="Times New Roman"/>
-          <w:sz w:val="26"/>
-          <w:szCs w:val="26"/>
-        </w:rPr>
-        <w:t>+ Với dạng câu hỏi :  Which is/are+Noun…? Thì lớp câu hỏi chính là lớp của Noun</w:t>
-      </w:r>
-    </w:p>
-    <w:p>
-      <w:pPr>
-        <w:rPr>
-          <w:rFonts w:ascii="Times New Roman" w:hAnsi="Times New Roman" w:cs="Times New Roman"/>
-          <w:sz w:val="26"/>
-          <w:szCs w:val="26"/>
-        </w:rPr>
-      </w:pPr>
-      <w:r>
-        <w:rPr>
-          <w:rFonts w:ascii="Times New Roman" w:hAnsi="Times New Roman" w:cs="Times New Roman"/>
-          <w:sz w:val="26"/>
-          <w:szCs w:val="26"/>
-        </w:rPr>
-        <w:t>+ Với dạng câu hỏi : Which + Noun …? Thì lớp câu hỏi chinh là lớp của Noun</w:t>
+        <w:t xml:space="preserve">+ Với dạng câu </w:t>
+      </w:r>
+      <w:proofErr w:type="gramStart"/>
+      <w:r>
+        <w:rPr>
+          <w:rFonts w:ascii="Times New Roman" w:hAnsi="Times New Roman" w:cs="Times New Roman"/>
+          <w:sz w:val="26"/>
+          <w:szCs w:val="26"/>
+        </w:rPr>
+        <w:t>hỏi :</w:t>
+      </w:r>
+      <w:proofErr w:type="gramEnd"/>
+      <w:r>
+        <w:rPr>
+          <w:rFonts w:ascii="Times New Roman" w:hAnsi="Times New Roman" w:cs="Times New Roman"/>
+          <w:sz w:val="26"/>
+          <w:szCs w:val="26"/>
+        </w:rPr>
+        <w:t xml:space="preserve">  Which is/are+Noun…? Thì lớp câu hỏi chính là lớp của Noun</w:t>
+      </w:r>
+    </w:p>
+    <w:p>
+      <w:pPr>
+        <w:rPr>
+          <w:rFonts w:ascii="Times New Roman" w:hAnsi="Times New Roman" w:cs="Times New Roman"/>
+          <w:sz w:val="26"/>
+          <w:szCs w:val="26"/>
+        </w:rPr>
+      </w:pPr>
+      <w:r>
+        <w:rPr>
+          <w:rFonts w:ascii="Times New Roman" w:hAnsi="Times New Roman" w:cs="Times New Roman"/>
+          <w:sz w:val="26"/>
+          <w:szCs w:val="26"/>
+        </w:rPr>
+        <w:t xml:space="preserve">+ Với dạng câu </w:t>
+      </w:r>
+      <w:proofErr w:type="gramStart"/>
+      <w:r>
+        <w:rPr>
+          <w:rFonts w:ascii="Times New Roman" w:hAnsi="Times New Roman" w:cs="Times New Roman"/>
+          <w:sz w:val="26"/>
+          <w:szCs w:val="26"/>
+        </w:rPr>
+        <w:t>hỏi :</w:t>
+      </w:r>
+      <w:proofErr w:type="gramEnd"/>
+      <w:r>
+        <w:rPr>
+          <w:rFonts w:ascii="Times New Roman" w:hAnsi="Times New Roman" w:cs="Times New Roman"/>
+          <w:sz w:val="26"/>
+          <w:szCs w:val="26"/>
+        </w:rPr>
+        <w:t xml:space="preserve"> Which + Noun …? Thì lớp câu hỏi chinh là lớp của Noun</w:t>
       </w:r>
     </w:p>
     <w:p>
@@ -2218,22 +3397,85 @@
           <w:sz w:val="26"/>
           <w:szCs w:val="26"/>
         </w:rPr>
-        <w:t>Với dạng câu hỏi : How +adj+…? Bằng cách dùng từ điển Wordnet, ta có thể tìm ra danh từ tương ứng của tính từ (Adj) và lớp của danh từ đó chính là lớp của câu hỏi.</w:t>
-      </w:r>
-    </w:p>
-    <w:p>
-      <w:pPr>
-        <w:rPr>
-          <w:rFonts w:ascii="Times New Roman" w:hAnsi="Times New Roman" w:cs="Times New Roman"/>
-          <w:b/>
-          <w:sz w:val="26"/>
-          <w:szCs w:val="26"/>
-        </w:rPr>
-      </w:pPr>
-      <w:r>
-        <w:rPr>
-          <w:rFonts w:ascii="Times New Roman" w:hAnsi="Times New Roman" w:cs="Times New Roman"/>
-          <w:b/>
+        <w:t xml:space="preserve">Với dạng câu </w:t>
+      </w:r>
+      <w:proofErr w:type="gramStart"/>
+      <w:r>
+        <w:rPr>
+          <w:rFonts w:ascii="Times New Roman" w:hAnsi="Times New Roman" w:cs="Times New Roman"/>
+          <w:sz w:val="26"/>
+          <w:szCs w:val="26"/>
+        </w:rPr>
+        <w:t>hỏi :</w:t>
+      </w:r>
+      <w:proofErr w:type="gramEnd"/>
+      <w:r>
+        <w:rPr>
+          <w:rFonts w:ascii="Times New Roman" w:hAnsi="Times New Roman" w:cs="Times New Roman"/>
+          <w:sz w:val="26"/>
+          <w:szCs w:val="26"/>
+        </w:rPr>
+        <w:t xml:space="preserve"> How +adj+…? </w:t>
+      </w:r>
+      <w:proofErr w:type="gramStart"/>
+      <w:r>
+        <w:rPr>
+          <w:rFonts w:ascii="Times New Roman" w:hAnsi="Times New Roman" w:cs="Times New Roman"/>
+          <w:sz w:val="26"/>
+          <w:szCs w:val="26"/>
+        </w:rPr>
+        <w:t>Bằng cách dùng từ điển Wordnet, ta có thể tìm ra danh từ tương ứng của tính từ (Adj) và lớp của danh từ đó chính là lớp của câu hỏi.</w:t>
+      </w:r>
+      <w:proofErr w:type="gramEnd"/>
+    </w:p>
+    <w:p>
+      <w:pPr>
+        <w:rPr>
+          <w:rFonts w:ascii="Times New Roman" w:hAnsi="Times New Roman" w:cs="Times New Roman"/>
+          <w:b/>
+          <w:color w:val="1F497D" w:themeColor="text2"/>
+          <w:sz w:val="26"/>
+          <w:szCs w:val="26"/>
+        </w:rPr>
+      </w:pPr>
+      <w:r>
+        <w:rPr>
+          <w:rFonts w:ascii="Times New Roman" w:hAnsi="Times New Roman" w:cs="Times New Roman"/>
+          <w:b/>
+          <w:color w:val="1F497D" w:themeColor="text2"/>
+          <w:sz w:val="26"/>
+          <w:szCs w:val="26"/>
+        </w:rPr>
+        <w:t xml:space="preserve">=&gt; </w:t>
+      </w:r>
+      <w:proofErr w:type="gramStart"/>
+      <w:r>
+        <w:rPr>
+          <w:rFonts w:ascii="Times New Roman" w:hAnsi="Times New Roman" w:cs="Times New Roman"/>
+          <w:b/>
+          <w:color w:val="1F497D" w:themeColor="text2"/>
+          <w:sz w:val="26"/>
+          <w:szCs w:val="26"/>
+        </w:rPr>
+        <w:t>OK !</w:t>
+      </w:r>
+      <w:proofErr w:type="gramEnd"/>
+    </w:p>
+    <w:p>
+      <w:pPr>
+        <w:rPr>
+          <w:rFonts w:ascii="Times New Roman" w:hAnsi="Times New Roman" w:cs="Times New Roman"/>
+          <w:b/>
+          <w:color w:val="FF0000"/>
+          <w:sz w:val="26"/>
+          <w:szCs w:val="26"/>
+        </w:rPr>
+      </w:pPr>
+      <w:r>
+        <w:rPr>
+          <w:rFonts w:ascii="Times New Roman" w:hAnsi="Times New Roman" w:cs="Times New Roman"/>
+          <w:b/>
+          <w:color w:val="FF0000"/>
           <w:sz w:val="26"/>
           <w:szCs w:val="26"/>
         </w:rPr>
@@ -2243,6 +3485,7 @@
         <w:rPr>
           <w:rFonts w:ascii="Times New Roman" w:hAnsi="Times New Roman" w:cs="Times New Roman"/>
           <w:b/>
+          <w:color w:val="FF0000"/>
           <w:sz w:val="26"/>
           <w:szCs w:val="26"/>
         </w:rPr>
@@ -2253,30 +3496,36 @@
       <w:pPr>
         <w:rPr>
           <w:rFonts w:ascii="Times New Roman" w:hAnsi="Times New Roman" w:cs="Times New Roman"/>
-          <w:sz w:val="26"/>
-          <w:szCs w:val="26"/>
-        </w:rPr>
-      </w:pPr>
-      <w:r>
-        <w:rPr>
-          <w:rFonts w:ascii="Times New Roman" w:hAnsi="Times New Roman" w:cs="Times New Roman"/>
+          <w:color w:val="FF0000"/>
+          <w:sz w:val="26"/>
+          <w:szCs w:val="26"/>
+        </w:rPr>
+      </w:pPr>
+      <w:proofErr w:type="gramStart"/>
+      <w:r>
+        <w:rPr>
+          <w:rFonts w:ascii="Times New Roman" w:hAnsi="Times New Roman" w:cs="Times New Roman"/>
+          <w:color w:val="FF0000"/>
           <w:sz w:val="26"/>
           <w:szCs w:val="26"/>
         </w:rPr>
         <w:t>Việc gom thực thể sẽ giúp ta loại bỏ những bộ ba quan hệ không cần thiết, giảm thiểu việc truy vấn dữ liệu.</w:t>
       </w:r>
-    </w:p>
-    <w:p>
-      <w:pPr>
-        <w:rPr>
-          <w:rFonts w:ascii="Times New Roman" w:hAnsi="Times New Roman" w:cs="Times New Roman"/>
-          <w:sz w:val="26"/>
-          <w:szCs w:val="26"/>
-        </w:rPr>
-      </w:pPr>
-      <w:r>
-        <w:rPr>
-          <w:rFonts w:ascii="Times New Roman" w:hAnsi="Times New Roman" w:cs="Times New Roman"/>
+      <w:proofErr w:type="gramEnd"/>
+    </w:p>
+    <w:p>
+      <w:pPr>
+        <w:rPr>
+          <w:rFonts w:ascii="Times New Roman" w:hAnsi="Times New Roman" w:cs="Times New Roman"/>
+          <w:color w:val="FF0000"/>
+          <w:sz w:val="26"/>
+          <w:szCs w:val="26"/>
+        </w:rPr>
+      </w:pPr>
+      <w:r>
+        <w:rPr>
+          <w:rFonts w:ascii="Times New Roman" w:hAnsi="Times New Roman" w:cs="Times New Roman"/>
+          <w:color w:val="FF0000"/>
           <w:sz w:val="26"/>
           <w:szCs w:val="26"/>
         </w:rPr>
@@ -2292,13 +3541,15 @@
         </w:numPr>
         <w:rPr>
           <w:rFonts w:ascii="Times New Roman" w:hAnsi="Times New Roman" w:cs="Times New Roman"/>
-          <w:sz w:val="26"/>
-          <w:szCs w:val="26"/>
-        </w:rPr>
-      </w:pPr>
-      <w:r>
-        <w:rPr>
-          <w:rFonts w:ascii="Times New Roman" w:hAnsi="Times New Roman" w:cs="Times New Roman"/>
+          <w:color w:val="FF0000"/>
+          <w:sz w:val="26"/>
+          <w:szCs w:val="26"/>
+        </w:rPr>
+      </w:pPr>
+      <w:r>
+        <w:rPr>
+          <w:rFonts w:ascii="Times New Roman" w:hAnsi="Times New Roman" w:cs="Times New Roman"/>
+          <w:color w:val="FF0000"/>
           <w:sz w:val="26"/>
           <w:szCs w:val="26"/>
         </w:rPr>
@@ -2314,17 +3565,18 @@
         </w:numPr>
         <w:rPr>
           <w:rFonts w:ascii="Times New Roman" w:hAnsi="Times New Roman" w:cs="Times New Roman"/>
-          <w:sz w:val="26"/>
-          <w:szCs w:val="26"/>
-        </w:rPr>
-      </w:pPr>
-      <w:r>
-        <w:rPr>
-          <w:rFonts w:ascii="Times New Roman" w:hAnsi="Times New Roman" w:cs="Times New Roman"/>
-          <w:sz w:val="26"/>
-          <w:szCs w:val="26"/>
-        </w:rPr>
-        <w:lastRenderedPageBreak/>
+          <w:color w:val="FF0000"/>
+          <w:sz w:val="26"/>
+          <w:szCs w:val="26"/>
+        </w:rPr>
+      </w:pPr>
+      <w:r>
+        <w:rPr>
+          <w:rFonts w:ascii="Times New Roman" w:hAnsi="Times New Roman" w:cs="Times New Roman"/>
+          <w:color w:val="FF0000"/>
+          <w:sz w:val="26"/>
+          <w:szCs w:val="26"/>
+        </w:rPr>
         <w:t>Lớp của thực thể không tên là lớp cha của thực thể còn lại xét trên miền Ontology.</w:t>
       </w:r>
     </w:p>
@@ -2337,17 +3589,60 @@
         </w:numPr>
         <w:rPr>
           <w:rFonts w:ascii="Times New Roman" w:hAnsi="Times New Roman" w:cs="Times New Roman"/>
-          <w:sz w:val="26"/>
-          <w:szCs w:val="26"/>
-        </w:rPr>
-      </w:pPr>
-      <w:r>
-        <w:rPr>
-          <w:rFonts w:ascii="Times New Roman" w:hAnsi="Times New Roman" w:cs="Times New Roman"/>
-          <w:sz w:val="26"/>
-          <w:szCs w:val="26"/>
-        </w:rPr>
-        <w:t>Giữa 2 thực thể là dấu phẩy &lt;,&gt; hoặc các từ quan hệ đặc biệt : is, are,was,were.</w:t>
+          <w:color w:val="FF0000"/>
+          <w:sz w:val="26"/>
+          <w:szCs w:val="26"/>
+        </w:rPr>
+      </w:pPr>
+      <w:r>
+        <w:rPr>
+          <w:rFonts w:ascii="Times New Roman" w:hAnsi="Times New Roman" w:cs="Times New Roman"/>
+          <w:color w:val="FF0000"/>
+          <w:sz w:val="26"/>
+          <w:szCs w:val="26"/>
+        </w:rPr>
+        <w:t xml:space="preserve">Giữa 2 thực thể là dấu phẩy &lt;,&gt; hoặc các từ quan hệ đặc </w:t>
+      </w:r>
+      <w:proofErr w:type="gramStart"/>
+      <w:r>
+        <w:rPr>
+          <w:rFonts w:ascii="Times New Roman" w:hAnsi="Times New Roman" w:cs="Times New Roman"/>
+          <w:color w:val="FF0000"/>
+          <w:sz w:val="26"/>
+          <w:szCs w:val="26"/>
+        </w:rPr>
+        <w:t>biệt :</w:t>
+      </w:r>
+      <w:proofErr w:type="gramEnd"/>
+      <w:r>
+        <w:rPr>
+          <w:rFonts w:ascii="Times New Roman" w:hAnsi="Times New Roman" w:cs="Times New Roman"/>
+          <w:color w:val="FF0000"/>
+          <w:sz w:val="26"/>
+          <w:szCs w:val="26"/>
+        </w:rPr>
+        <w:t xml:space="preserve"> is, are,was,were.</w:t>
+      </w:r>
+    </w:p>
+    <w:p>
+      <w:pPr>
+        <w:rPr>
+          <w:rFonts w:ascii="Times New Roman" w:hAnsi="Times New Roman" w:cs="Times New Roman"/>
+          <w:b/>
+          <w:color w:val="FF0000"/>
+          <w:sz w:val="26"/>
+          <w:szCs w:val="26"/>
+        </w:rPr>
+      </w:pPr>
+      <w:r>
+        <w:rPr>
+          <w:rFonts w:ascii="Times New Roman" w:hAnsi="Times New Roman" w:cs="Times New Roman"/>
+          <w:b/>
+          <w:color w:val="FF0000"/>
+          <w:sz w:val="26"/>
+          <w:szCs w:val="26"/>
+        </w:rPr>
+        <w:t>9. Xác định quan hệ ẩn</w:t>
       </w:r>
     </w:p>
     <w:p>
@@ -2355,37 +3650,41 @@
         <w:ind w:left="360"/>
         <w:rPr>
           <w:rFonts w:ascii="Times New Roman" w:hAnsi="Times New Roman" w:cs="Times New Roman"/>
-          <w:b/>
-          <w:sz w:val="26"/>
-          <w:szCs w:val="26"/>
-        </w:rPr>
-      </w:pPr>
-      <w:r>
-        <w:rPr>
-          <w:rFonts w:ascii="Times New Roman" w:hAnsi="Times New Roman" w:cs="Times New Roman"/>
-          <w:b/>
-          <w:sz w:val="26"/>
-          <w:szCs w:val="26"/>
-        </w:rPr>
-        <w:t>9. Xác định quan hệ ẩn</w:t>
-      </w:r>
+          <w:color w:val="FF0000"/>
+          <w:sz w:val="26"/>
+          <w:szCs w:val="26"/>
+        </w:rPr>
+      </w:pPr>
+      <w:proofErr w:type="gramStart"/>
+      <w:r>
+        <w:rPr>
+          <w:rFonts w:ascii="Times New Roman" w:hAnsi="Times New Roman" w:cs="Times New Roman"/>
+          <w:color w:val="FF0000"/>
+          <w:sz w:val="26"/>
+          <w:szCs w:val="26"/>
+        </w:rPr>
+        <w:t>Vì một số trường hợp giữa 2 thực thể trong câu hỏi đứng liền kề nhau nhưng giữa chúng không có từ quan hệ nào, vì thế ta cần xác định quan hệ ẩn giữa chúng.</w:t>
+      </w:r>
+      <w:proofErr w:type="gramEnd"/>
     </w:p>
     <w:p>
       <w:pPr>
         <w:ind w:left="360"/>
         <w:rPr>
           <w:rFonts w:ascii="Times New Roman" w:hAnsi="Times New Roman" w:cs="Times New Roman"/>
-          <w:sz w:val="26"/>
-          <w:szCs w:val="26"/>
-        </w:rPr>
-      </w:pPr>
-      <w:r>
-        <w:rPr>
-          <w:rFonts w:ascii="Times New Roman" w:hAnsi="Times New Roman" w:cs="Times New Roman"/>
-          <w:sz w:val="26"/>
-          <w:szCs w:val="26"/>
-        </w:rPr>
-        <w:t>Vì một số trường hợp giữa 2 thực thể trong câu hỏi đứng liền kề nhau nhưng giữa chúng không có từ quan hệ nào, vì thế ta cần xác định quan hệ ẩn giữa chúng.</w:t>
+          <w:color w:val="FF0000"/>
+          <w:sz w:val="26"/>
+          <w:szCs w:val="26"/>
+        </w:rPr>
+      </w:pPr>
+      <w:r>
+        <w:rPr>
+          <w:rFonts w:ascii="Times New Roman" w:hAnsi="Times New Roman" w:cs="Times New Roman"/>
+          <w:color w:val="FF0000"/>
+          <w:sz w:val="26"/>
+          <w:szCs w:val="26"/>
+        </w:rPr>
+        <w:t>Ví dụ: Who was born in Ho Chi Minh, VietNam?</w:t>
       </w:r>
     </w:p>
     <w:p>
@@ -2393,50 +3692,85 @@
         <w:ind w:left="360"/>
         <w:rPr>
           <w:rFonts w:ascii="Times New Roman" w:hAnsi="Times New Roman" w:cs="Times New Roman"/>
-          <w:sz w:val="26"/>
-          <w:szCs w:val="26"/>
-        </w:rPr>
-      </w:pPr>
-      <w:r>
-        <w:rPr>
-          <w:rFonts w:ascii="Times New Roman" w:hAnsi="Times New Roman" w:cs="Times New Roman"/>
-          <w:sz w:val="26"/>
-          <w:szCs w:val="26"/>
-        </w:rPr>
-        <w:t>Ví dụ: Who was born in Ho Chi Minh, VietNam?</w:t>
-      </w:r>
-    </w:p>
-    <w:p>
-      <w:pPr>
-        <w:ind w:left="360"/>
-        <w:rPr>
-          <w:rFonts w:ascii="Times New Roman" w:hAnsi="Times New Roman" w:cs="Times New Roman"/>
-          <w:sz w:val="26"/>
-          <w:szCs w:val="26"/>
-        </w:rPr>
-      </w:pPr>
-      <w:r>
-        <w:rPr>
-          <w:rFonts w:ascii="Times New Roman" w:hAnsi="Times New Roman" w:cs="Times New Roman"/>
-          <w:sz w:val="26"/>
-          <w:szCs w:val="26"/>
-        </w:rPr>
-        <w:t xml:space="preserve">Giữa 2 từ Ho Chi Minh  và Viet Nam có mối quan hệ ẩn với nhau. Giả sử lớp của Ho Chi Minh là City và lớp của VietNam là Country. Ta cần tìm quan hệ giữa 2 lớp City và Country. </w:t>
-      </w:r>
-    </w:p>
-    <w:p>
-      <w:pPr>
-        <w:rPr>
-          <w:rFonts w:ascii="Times New Roman" w:hAnsi="Times New Roman" w:cs="Times New Roman"/>
-          <w:b/>
-          <w:sz w:val="26"/>
-          <w:szCs w:val="26"/>
-        </w:rPr>
-      </w:pPr>
-      <w:r>
-        <w:rPr>
-          <w:rFonts w:ascii="Times New Roman" w:hAnsi="Times New Roman" w:cs="Times New Roman"/>
-          <w:b/>
+          <w:color w:val="FF0000"/>
+          <w:sz w:val="26"/>
+          <w:szCs w:val="26"/>
+        </w:rPr>
+      </w:pPr>
+      <w:r>
+        <w:rPr>
+          <w:rFonts w:ascii="Times New Roman" w:hAnsi="Times New Roman" w:cs="Times New Roman"/>
+          <w:color w:val="FF0000"/>
+          <w:sz w:val="26"/>
+          <w:szCs w:val="26"/>
+        </w:rPr>
+        <w:t xml:space="preserve">Giữa 2 từ Ho Chi </w:t>
+      </w:r>
+      <w:proofErr w:type="gramStart"/>
+      <w:r>
+        <w:rPr>
+          <w:rFonts w:ascii="Times New Roman" w:hAnsi="Times New Roman" w:cs="Times New Roman"/>
+          <w:color w:val="FF0000"/>
+          <w:sz w:val="26"/>
+          <w:szCs w:val="26"/>
+        </w:rPr>
+        <w:t>Minh  và</w:t>
+      </w:r>
+      <w:proofErr w:type="gramEnd"/>
+      <w:r>
+        <w:rPr>
+          <w:rFonts w:ascii="Times New Roman" w:hAnsi="Times New Roman" w:cs="Times New Roman"/>
+          <w:color w:val="FF0000"/>
+          <w:sz w:val="26"/>
+          <w:szCs w:val="26"/>
+        </w:rPr>
+        <w:t xml:space="preserve"> Viet Nam có mối quan hệ ẩn với nhau. </w:t>
+      </w:r>
+      <w:proofErr w:type="gramStart"/>
+      <w:r>
+        <w:rPr>
+          <w:rFonts w:ascii="Times New Roman" w:hAnsi="Times New Roman" w:cs="Times New Roman"/>
+          <w:color w:val="FF0000"/>
+          <w:sz w:val="26"/>
+          <w:szCs w:val="26"/>
+        </w:rPr>
+        <w:t>Giả sử lớp của Ho Chi Minh là City và lớp của VietNam là Country.</w:t>
+      </w:r>
+      <w:proofErr w:type="gramEnd"/>
+      <w:r>
+        <w:rPr>
+          <w:rFonts w:ascii="Times New Roman" w:hAnsi="Times New Roman" w:cs="Times New Roman"/>
+          <w:color w:val="FF0000"/>
+          <w:sz w:val="26"/>
+          <w:szCs w:val="26"/>
+        </w:rPr>
+        <w:t xml:space="preserve"> Ta cần tìm quan hệ giữa 2 lớp City </w:t>
+      </w:r>
+      <w:r>
+        <w:rPr>
+          <w:rFonts w:ascii="Times New Roman" w:hAnsi="Times New Roman" w:cs="Times New Roman"/>
+          <w:color w:val="FF0000"/>
+          <w:sz w:val="26"/>
+          <w:szCs w:val="26"/>
+        </w:rPr>
+        <w:t xml:space="preserve">và Country. </w:t>
+      </w:r>
+    </w:p>
+    <w:p>
+      <w:pPr>
+        <w:rPr>
+          <w:rFonts w:ascii="Times New Roman" w:hAnsi="Times New Roman" w:cs="Times New Roman"/>
+          <w:b/>
+          <w:color w:val="FF0000"/>
+          <w:sz w:val="26"/>
+          <w:szCs w:val="26"/>
+        </w:rPr>
+      </w:pPr>
+      <w:r>
+        <w:rPr>
+          <w:rFonts w:ascii="Times New Roman" w:hAnsi="Times New Roman" w:cs="Times New Roman"/>
+          <w:b/>
+          <w:color w:val="FF0000"/>
           <w:sz w:val="26"/>
           <w:szCs w:val="26"/>
         </w:rPr>
@@ -2446,6 +3780,7 @@
         <w:rPr>
           <w:rFonts w:ascii="Times New Roman" w:hAnsi="Times New Roman" w:cs="Times New Roman"/>
           <w:b/>
+          <w:color w:val="FF0000"/>
           <w:sz w:val="26"/>
           <w:szCs w:val="26"/>
         </w:rPr>
@@ -2456,36 +3791,91 @@
       <w:pPr>
         <w:rPr>
           <w:rFonts w:ascii="Times New Roman" w:hAnsi="Times New Roman" w:cs="Times New Roman"/>
-          <w:sz w:val="26"/>
-          <w:szCs w:val="26"/>
-        </w:rPr>
-      </w:pPr>
-      <w:r>
-        <w:rPr>
-          <w:rFonts w:ascii="Times New Roman" w:hAnsi="Times New Roman" w:cs="Times New Roman"/>
-          <w:sz w:val="26"/>
-          <w:szCs w:val="26"/>
-        </w:rPr>
-        <w:t>Ứng với các bộ ba &lt;Thực thể, từ quan hệ, thực thể&gt; , chúng ta cần ánh xạ vào Ontology để sinh ra bộ ba tương ứng là &lt;thực thể, loại quan hệ, thực thể&gt;.</w:t>
-      </w:r>
-    </w:p>
-    <w:p>
-      <w:pPr>
-        <w:rPr>
-          <w:rFonts w:ascii="Times New Roman" w:hAnsi="Times New Roman" w:cs="Times New Roman"/>
-          <w:b/>
-          <w:sz w:val="26"/>
-          <w:szCs w:val="26"/>
-        </w:rPr>
-      </w:pPr>
-      <w:r>
-        <w:rPr>
-          <w:rFonts w:ascii="Times New Roman" w:hAnsi="Times New Roman" w:cs="Times New Roman"/>
-          <w:b/>
-          <w:sz w:val="26"/>
-          <w:szCs w:val="26"/>
-        </w:rPr>
-        <w:t>11.Loại bỏ những quan hệ không phù hợp</w:t>
+          <w:color w:val="FF0000"/>
+          <w:sz w:val="26"/>
+          <w:szCs w:val="26"/>
+        </w:rPr>
+      </w:pPr>
+      <w:r>
+        <w:rPr>
+          <w:rFonts w:ascii="Times New Roman" w:hAnsi="Times New Roman" w:cs="Times New Roman"/>
+          <w:color w:val="FF0000"/>
+          <w:sz w:val="26"/>
+          <w:szCs w:val="26"/>
+        </w:rPr>
+        <w:t>Ứng với các bộ ba &lt;Thực thể, từ quan hệ, thực thể</w:t>
+      </w:r>
+      <w:proofErr w:type="gramStart"/>
+      <w:r>
+        <w:rPr>
+          <w:rFonts w:ascii="Times New Roman" w:hAnsi="Times New Roman" w:cs="Times New Roman"/>
+          <w:color w:val="FF0000"/>
+          <w:sz w:val="26"/>
+          <w:szCs w:val="26"/>
+        </w:rPr>
+        <w:t>&gt; ,</w:t>
+      </w:r>
+      <w:proofErr w:type="gramEnd"/>
+      <w:r>
+        <w:rPr>
+          <w:rFonts w:ascii="Times New Roman" w:hAnsi="Times New Roman" w:cs="Times New Roman"/>
+          <w:color w:val="FF0000"/>
+          <w:sz w:val="26"/>
+          <w:szCs w:val="26"/>
+        </w:rPr>
+        <w:t xml:space="preserve"> chúng ta cần ánh xạ vào Ontology </w:t>
+      </w:r>
+      <w:r>
+        <w:rPr>
+          <w:rFonts w:ascii="Times New Roman" w:hAnsi="Times New Roman" w:cs="Times New Roman"/>
+          <w:color w:val="FF0000"/>
+          <w:sz w:val="26"/>
+          <w:szCs w:val="26"/>
+        </w:rPr>
+        <w:t>để sinh ra bộ ba tương ứng là &lt;thực thể, loại quan hệ, thực thể&gt;.</w:t>
+      </w:r>
+    </w:p>
+    <w:p>
+      <w:pPr>
+        <w:rPr>
+          <w:rFonts w:ascii="Times New Roman" w:hAnsi="Times New Roman" w:cs="Times New Roman"/>
+          <w:b/>
+          <w:color w:val="FF0000"/>
+          <w:sz w:val="26"/>
+          <w:szCs w:val="26"/>
+        </w:rPr>
+      </w:pPr>
+      <w:r>
+        <w:rPr>
+          <w:rFonts w:ascii="Times New Roman" w:hAnsi="Times New Roman" w:cs="Times New Roman"/>
+          <w:b/>
+          <w:color w:val="FF0000"/>
+          <w:sz w:val="26"/>
+          <w:szCs w:val="26"/>
+        </w:rPr>
+        <w:t>11</w:t>
+      </w:r>
+      <w:proofErr w:type="gramStart"/>
+      <w:r>
+        <w:rPr>
+          <w:rFonts w:ascii="Times New Roman" w:hAnsi="Times New Roman" w:cs="Times New Roman"/>
+          <w:b/>
+          <w:color w:val="FF0000"/>
+          <w:sz w:val="26"/>
+          <w:szCs w:val="26"/>
+        </w:rPr>
+        <w:t>.Loại</w:t>
+      </w:r>
+      <w:proofErr w:type="gramEnd"/>
+      <w:r>
+        <w:rPr>
+          <w:rFonts w:ascii="Times New Roman" w:hAnsi="Times New Roman" w:cs="Times New Roman"/>
+          <w:b/>
+          <w:color w:val="FF0000"/>
+          <w:sz w:val="26"/>
+          <w:szCs w:val="26"/>
+        </w:rPr>
+        <w:t xml:space="preserve"> bỏ những quan hệ không phù hợp</w:t>
       </w:r>
     </w:p>
     <w:p>
@@ -2497,13 +3887,15 @@
         </w:numPr>
         <w:rPr>
           <w:rFonts w:ascii="Times New Roman" w:hAnsi="Times New Roman" w:cs="Times New Roman"/>
-          <w:sz w:val="26"/>
-          <w:szCs w:val="26"/>
-        </w:rPr>
-      </w:pPr>
-      <w:r>
-        <w:rPr>
-          <w:rFonts w:ascii="Times New Roman" w:hAnsi="Times New Roman" w:cs="Times New Roman"/>
+          <w:color w:val="FF0000"/>
+          <w:sz w:val="26"/>
+          <w:szCs w:val="26"/>
+        </w:rPr>
+      </w:pPr>
+      <w:r>
+        <w:rPr>
+          <w:rFonts w:ascii="Times New Roman" w:hAnsi="Times New Roman" w:cs="Times New Roman"/>
+          <w:color w:val="FF0000"/>
           <w:sz w:val="26"/>
           <w:szCs w:val="26"/>
         </w:rPr>
@@ -2515,13 +3907,15 @@
         <w:ind w:left="720"/>
         <w:rPr>
           <w:rFonts w:ascii="Times New Roman" w:hAnsi="Times New Roman" w:cs="Times New Roman"/>
-          <w:sz w:val="26"/>
-          <w:szCs w:val="26"/>
-        </w:rPr>
-      </w:pPr>
-      <w:r>
-        <w:rPr>
-          <w:rFonts w:ascii="Times New Roman" w:hAnsi="Times New Roman" w:cs="Times New Roman"/>
+          <w:color w:val="FF0000"/>
+          <w:sz w:val="26"/>
+          <w:szCs w:val="26"/>
+        </w:rPr>
+      </w:pPr>
+      <w:r>
+        <w:rPr>
+          <w:rFonts w:ascii="Times New Roman" w:hAnsi="Times New Roman" w:cs="Times New Roman"/>
+          <w:color w:val="FF0000"/>
           <w:sz w:val="26"/>
           <w:szCs w:val="26"/>
         </w:rPr>
@@ -2533,16 +3927,19 @@
         <w:ind w:left="720"/>
         <w:rPr>
           <w:rFonts w:ascii="Times New Roman" w:hAnsi="Times New Roman" w:cs="Times New Roman"/>
-          <w:sz w:val="26"/>
-          <w:szCs w:val="26"/>
-        </w:rPr>
-      </w:pPr>
-      <w:r>
-        <w:rPr>
-          <w:rFonts w:ascii="Times New Roman" w:hAnsi="Times New Roman" w:cs="Times New Roman"/>
-          <w:sz w:val="26"/>
-          <w:szCs w:val="26"/>
-        </w:rPr>
+          <w:color w:val="FF0000"/>
+          <w:sz w:val="26"/>
+          <w:szCs w:val="26"/>
+        </w:rPr>
+      </w:pPr>
+      <w:r>
+        <w:rPr>
+          <w:rFonts w:ascii="Times New Roman" w:hAnsi="Times New Roman" w:cs="Times New Roman"/>
+          <w:color w:val="FF0000"/>
+          <w:sz w:val="26"/>
+          <w:szCs w:val="26"/>
+        </w:rPr>
+        <w:lastRenderedPageBreak/>
         <w:t>Sẽ xuất hiện 3 quan hệ:</w:t>
       </w:r>
     </w:p>
@@ -2551,17 +3948,39 @@
         <w:ind w:left="720"/>
         <w:rPr>
           <w:rFonts w:ascii="Times New Roman" w:hAnsi="Times New Roman" w:cs="Times New Roman"/>
-          <w:sz w:val="26"/>
-          <w:szCs w:val="26"/>
-        </w:rPr>
-      </w:pPr>
-      <w:r>
-        <w:rPr>
-          <w:rFonts w:ascii="Times New Roman" w:hAnsi="Times New Roman" w:cs="Times New Roman"/>
-          <w:sz w:val="26"/>
-          <w:szCs w:val="26"/>
-        </w:rPr>
-        <w:t>&lt;Xuân Dieu , grow up, HaNoi&gt;</w:t>
+          <w:color w:val="FF0000"/>
+          <w:sz w:val="26"/>
+          <w:szCs w:val="26"/>
+        </w:rPr>
+      </w:pPr>
+      <w:r>
+        <w:rPr>
+          <w:rFonts w:ascii="Times New Roman" w:hAnsi="Times New Roman" w:cs="Times New Roman"/>
+          <w:color w:val="FF0000"/>
+          <w:sz w:val="26"/>
+          <w:szCs w:val="26"/>
+        </w:rPr>
+        <w:t xml:space="preserve">&lt;Xuân </w:t>
+      </w:r>
+      <w:proofErr w:type="gramStart"/>
+      <w:r>
+        <w:rPr>
+          <w:rFonts w:ascii="Times New Roman" w:hAnsi="Times New Roman" w:cs="Times New Roman"/>
+          <w:color w:val="FF0000"/>
+          <w:sz w:val="26"/>
+          <w:szCs w:val="26"/>
+        </w:rPr>
+        <w:t>Dieu ,</w:t>
+      </w:r>
+      <w:proofErr w:type="gramEnd"/>
+      <w:r>
+        <w:rPr>
+          <w:rFonts w:ascii="Times New Roman" w:hAnsi="Times New Roman" w:cs="Times New Roman"/>
+          <w:color w:val="FF0000"/>
+          <w:sz w:val="26"/>
+          <w:szCs w:val="26"/>
+        </w:rPr>
+        <w:t xml:space="preserve"> grow up, HaNoi&gt;</w:t>
       </w:r>
     </w:p>
     <w:p>
@@ -2569,17 +3988,39 @@
         <w:ind w:left="720"/>
         <w:rPr>
           <w:rFonts w:ascii="Times New Roman" w:hAnsi="Times New Roman" w:cs="Times New Roman"/>
-          <w:sz w:val="26"/>
-          <w:szCs w:val="26"/>
-        </w:rPr>
-      </w:pPr>
-      <w:r>
-        <w:rPr>
-          <w:rFonts w:ascii="Times New Roman" w:hAnsi="Times New Roman" w:cs="Times New Roman"/>
-          <w:sz w:val="26"/>
-          <w:szCs w:val="26"/>
-        </w:rPr>
-        <w:t>&lt;Xuân Dieu , grow up, Viet Nam&gt;</w:t>
+          <w:color w:val="FF0000"/>
+          <w:sz w:val="26"/>
+          <w:szCs w:val="26"/>
+        </w:rPr>
+      </w:pPr>
+      <w:r>
+        <w:rPr>
+          <w:rFonts w:ascii="Times New Roman" w:hAnsi="Times New Roman" w:cs="Times New Roman"/>
+          <w:color w:val="FF0000"/>
+          <w:sz w:val="26"/>
+          <w:szCs w:val="26"/>
+        </w:rPr>
+        <w:t xml:space="preserve">&lt;Xuân </w:t>
+      </w:r>
+      <w:proofErr w:type="gramStart"/>
+      <w:r>
+        <w:rPr>
+          <w:rFonts w:ascii="Times New Roman" w:hAnsi="Times New Roman" w:cs="Times New Roman"/>
+          <w:color w:val="FF0000"/>
+          <w:sz w:val="26"/>
+          <w:szCs w:val="26"/>
+        </w:rPr>
+        <w:t>Dieu ,</w:t>
+      </w:r>
+      <w:proofErr w:type="gramEnd"/>
+      <w:r>
+        <w:rPr>
+          <w:rFonts w:ascii="Times New Roman" w:hAnsi="Times New Roman" w:cs="Times New Roman"/>
+          <w:color w:val="FF0000"/>
+          <w:sz w:val="26"/>
+          <w:szCs w:val="26"/>
+        </w:rPr>
+        <w:t xml:space="preserve"> grow up, Viet Nam&gt;</w:t>
       </w:r>
     </w:p>
     <w:p>
@@ -2587,17 +4028,39 @@
         <w:ind w:left="720"/>
         <w:rPr>
           <w:rFonts w:ascii="Times New Roman" w:hAnsi="Times New Roman" w:cs="Times New Roman"/>
-          <w:sz w:val="26"/>
-          <w:szCs w:val="26"/>
-        </w:rPr>
-      </w:pPr>
-      <w:r>
-        <w:rPr>
-          <w:rFonts w:ascii="Times New Roman" w:hAnsi="Times New Roman" w:cs="Times New Roman"/>
-          <w:sz w:val="26"/>
-          <w:szCs w:val="26"/>
-        </w:rPr>
-        <w:t>&lt;HaHoi,thu do, Viet Nam&gt;</w:t>
+          <w:color w:val="FF0000"/>
+          <w:sz w:val="26"/>
+          <w:szCs w:val="26"/>
+        </w:rPr>
+      </w:pPr>
+      <w:r>
+        <w:rPr>
+          <w:rFonts w:ascii="Times New Roman" w:hAnsi="Times New Roman" w:cs="Times New Roman"/>
+          <w:color w:val="FF0000"/>
+          <w:sz w:val="26"/>
+          <w:szCs w:val="26"/>
+        </w:rPr>
+        <w:t>&lt;HaHoi</w:t>
+      </w:r>
+      <w:proofErr w:type="gramStart"/>
+      <w:r>
+        <w:rPr>
+          <w:rFonts w:ascii="Times New Roman" w:hAnsi="Times New Roman" w:cs="Times New Roman"/>
+          <w:color w:val="FF0000"/>
+          <w:sz w:val="26"/>
+          <w:szCs w:val="26"/>
+        </w:rPr>
+        <w:t>,thu</w:t>
+      </w:r>
+      <w:proofErr w:type="gramEnd"/>
+      <w:r>
+        <w:rPr>
+          <w:rFonts w:ascii="Times New Roman" w:hAnsi="Times New Roman" w:cs="Times New Roman"/>
+          <w:color w:val="FF0000"/>
+          <w:sz w:val="26"/>
+          <w:szCs w:val="26"/>
+        </w:rPr>
+        <w:t xml:space="preserve"> do, Viet Nam&gt;</w:t>
       </w:r>
     </w:p>
     <w:p>
@@ -2605,17 +4068,39 @@
         <w:ind w:left="720"/>
         <w:rPr>
           <w:rFonts w:ascii="Times New Roman" w:hAnsi="Times New Roman" w:cs="Times New Roman"/>
-          <w:sz w:val="26"/>
-          <w:szCs w:val="26"/>
-        </w:rPr>
-      </w:pPr>
-      <w:r>
-        <w:rPr>
-          <w:rFonts w:ascii="Times New Roman" w:hAnsi="Times New Roman" w:cs="Times New Roman"/>
-          <w:sz w:val="26"/>
-          <w:szCs w:val="26"/>
-        </w:rPr>
-        <w:t>Như vậy khi truy vấn ta chỉ cần truy vấn 2 trong 3, vì 3 thực thể trên đều có quan hệ với nhau và trở thành chu trình.</w:t>
+          <w:color w:val="FF0000"/>
+          <w:sz w:val="26"/>
+          <w:szCs w:val="26"/>
+        </w:rPr>
+      </w:pPr>
+      <w:r>
+        <w:rPr>
+          <w:rFonts w:ascii="Times New Roman" w:hAnsi="Times New Roman" w:cs="Times New Roman"/>
+          <w:color w:val="FF0000"/>
+          <w:sz w:val="26"/>
+          <w:szCs w:val="26"/>
+        </w:rPr>
+        <w:t xml:space="preserve">Như vậy khi truy vấn ta chỉ cần truy vấn 2 trong 3, vì 3 thực thể trên đều có quan hệ với nhau và trở thành </w:t>
+      </w:r>
+      <w:proofErr w:type="gramStart"/>
+      <w:r>
+        <w:rPr>
+          <w:rFonts w:ascii="Times New Roman" w:hAnsi="Times New Roman" w:cs="Times New Roman"/>
+          <w:color w:val="FF0000"/>
+          <w:sz w:val="26"/>
+          <w:szCs w:val="26"/>
+        </w:rPr>
+        <w:t>chu</w:t>
+      </w:r>
+      <w:proofErr w:type="gramEnd"/>
+      <w:r>
+        <w:rPr>
+          <w:rFonts w:ascii="Times New Roman" w:hAnsi="Times New Roman" w:cs="Times New Roman"/>
+          <w:color w:val="FF0000"/>
+          <w:sz w:val="26"/>
+          <w:szCs w:val="26"/>
+        </w:rPr>
+        <w:t xml:space="preserve"> trình.</w:t>
       </w:r>
     </w:p>
     <w:p>
@@ -2627,13 +4112,15 @@
         </w:numPr>
         <w:rPr>
           <w:rFonts w:ascii="Times New Roman" w:hAnsi="Times New Roman" w:cs="Times New Roman"/>
-          <w:sz w:val="26"/>
-          <w:szCs w:val="26"/>
-        </w:rPr>
-      </w:pPr>
-      <w:r>
-        <w:rPr>
-          <w:rFonts w:ascii="Times New Roman" w:hAnsi="Times New Roman" w:cs="Times New Roman"/>
+          <w:color w:val="FF0000"/>
+          <w:sz w:val="26"/>
+          <w:szCs w:val="26"/>
+        </w:rPr>
+      </w:pPr>
+      <w:r>
+        <w:rPr>
+          <w:rFonts w:ascii="Times New Roman" w:hAnsi="Times New Roman" w:cs="Times New Roman"/>
+          <w:color w:val="FF0000"/>
           <w:sz w:val="26"/>
           <w:szCs w:val="26"/>
         </w:rPr>
@@ -2645,17 +4132,50 @@
         <w:pStyle w:val="ListParagraph"/>
         <w:rPr>
           <w:rFonts w:ascii="Times New Roman" w:hAnsi="Times New Roman" w:cs="Times New Roman"/>
-          <w:sz w:val="26"/>
-          <w:szCs w:val="26"/>
-        </w:rPr>
-      </w:pPr>
-      <w:r>
-        <w:rPr>
-          <w:rFonts w:ascii="Times New Roman" w:hAnsi="Times New Roman" w:cs="Times New Roman"/>
-          <w:sz w:val="26"/>
-          <w:szCs w:val="26"/>
-        </w:rPr>
-        <w:t xml:space="preserve">&lt;Thực thể &gt; là &lt;Thực thể&gt;. Trong đó 2 thực thể này có cùng loại với  nhau. </w:t>
+          <w:color w:val="FF0000"/>
+          <w:sz w:val="26"/>
+          <w:szCs w:val="26"/>
+        </w:rPr>
+      </w:pPr>
+      <w:proofErr w:type="gramStart"/>
+      <w:r>
+        <w:rPr>
+          <w:rFonts w:ascii="Times New Roman" w:hAnsi="Times New Roman" w:cs="Times New Roman"/>
+          <w:color w:val="FF0000"/>
+          <w:sz w:val="26"/>
+          <w:szCs w:val="26"/>
+        </w:rPr>
+        <w:t>&lt;Thực thể &gt; là &lt;Thực thể&gt;.</w:t>
+      </w:r>
+      <w:proofErr w:type="gramEnd"/>
+      <w:r>
+        <w:rPr>
+          <w:rFonts w:ascii="Times New Roman" w:hAnsi="Times New Roman" w:cs="Times New Roman"/>
+          <w:color w:val="FF0000"/>
+          <w:sz w:val="26"/>
+          <w:szCs w:val="26"/>
+        </w:rPr>
+        <w:t xml:space="preserve"> Trong đó 2 thực thể này có cùng loại </w:t>
+      </w:r>
+      <w:proofErr w:type="gramStart"/>
+      <w:r>
+        <w:rPr>
+          <w:rFonts w:ascii="Times New Roman" w:hAnsi="Times New Roman" w:cs="Times New Roman"/>
+          <w:color w:val="FF0000"/>
+          <w:sz w:val="26"/>
+          <w:szCs w:val="26"/>
+        </w:rPr>
+        <w:t>với  nhau</w:t>
+      </w:r>
+      <w:proofErr w:type="gramEnd"/>
+      <w:r>
+        <w:rPr>
+          <w:rFonts w:ascii="Times New Roman" w:hAnsi="Times New Roman" w:cs="Times New Roman"/>
+          <w:color w:val="FF0000"/>
+          <w:sz w:val="26"/>
+          <w:szCs w:val="26"/>
+        </w:rPr>
+        <w:t xml:space="preserve">. </w:t>
       </w:r>
     </w:p>
     <w:p>
@@ -2663,17 +4183,39 @@
         <w:pStyle w:val="ListParagraph"/>
         <w:rPr>
           <w:rFonts w:ascii="Times New Roman" w:hAnsi="Times New Roman" w:cs="Times New Roman"/>
-          <w:sz w:val="26"/>
-          <w:szCs w:val="26"/>
-        </w:rPr>
-      </w:pPr>
-      <w:r>
-        <w:rPr>
-          <w:rFonts w:ascii="Times New Roman" w:hAnsi="Times New Roman" w:cs="Times New Roman"/>
-          <w:sz w:val="26"/>
-          <w:szCs w:val="26"/>
-        </w:rPr>
-        <w:t xml:space="preserve">Ví dụ: He is a author. Trong này 2 thực thể có cùng loại thực thể </w:t>
+          <w:color w:val="FF0000"/>
+          <w:sz w:val="26"/>
+          <w:szCs w:val="26"/>
+        </w:rPr>
+      </w:pPr>
+      <w:r>
+        <w:rPr>
+          <w:rFonts w:ascii="Times New Roman" w:hAnsi="Times New Roman" w:cs="Times New Roman"/>
+          <w:color w:val="FF0000"/>
+          <w:sz w:val="26"/>
+          <w:szCs w:val="26"/>
+        </w:rPr>
+        <w:t xml:space="preserve">Ví dụ: He is </w:t>
+      </w:r>
+      <w:proofErr w:type="gramStart"/>
+      <w:r>
+        <w:rPr>
+          <w:rFonts w:ascii="Times New Roman" w:hAnsi="Times New Roman" w:cs="Times New Roman"/>
+          <w:color w:val="FF0000"/>
+          <w:sz w:val="26"/>
+          <w:szCs w:val="26"/>
+        </w:rPr>
+        <w:t>a</w:t>
+      </w:r>
+      <w:proofErr w:type="gramEnd"/>
+      <w:r>
+        <w:rPr>
+          <w:rFonts w:ascii="Times New Roman" w:hAnsi="Times New Roman" w:cs="Times New Roman"/>
+          <w:color w:val="FF0000"/>
+          <w:sz w:val="26"/>
+          <w:szCs w:val="26"/>
+        </w:rPr>
+        <w:t xml:space="preserve"> author. Trong này 2 thực thể có cùng loại thực thể </w:t>
       </w:r>
     </w:p>
     <w:p>

</xml_diff>